<commit_message>
update revisi sub menu pembelian : seting jurnal otomatis sub menu pembelian
</commit_message>
<xml_diff>
--- a/Documen Aturusaha/Revisi/REVISI ERP komplit sub menu Pembelian.docx
+++ b/Documen Aturusaha/Revisi/REVISI ERP komplit sub menu Pembelian.docx
@@ -162,7 +162,7 @@
           <v:shape id="_x0000_i1025" type="#_x0000_t75" style="width:467.25pt;height:246.75pt" o:ole="">
             <v:imagedata r:id="rId5" o:title=""/>
           </v:shape>
-          <o:OLEObject Type="Embed" ProgID="Visio.Drawing.11" ShapeID="_x0000_i1025" DrawAspect="Content" ObjectID="_1670715546" r:id="rId6"/>
+          <o:OLEObject Type="Embed" ProgID="Visio.Drawing.11" ShapeID="_x0000_i1025" DrawAspect="Content" ObjectID="_1670736355" r:id="rId6"/>
         </w:object>
       </w:r>
     </w:p>
@@ -738,7 +738,7 @@
           <v:shape id="_x0000_i1026" type="#_x0000_t75" style="width:462.75pt;height:250.5pt" o:ole="">
             <v:imagedata r:id="rId7" o:title=""/>
           </v:shape>
-          <o:OLEObject Type="Embed" ProgID="Visio.Drawing.11" ShapeID="_x0000_i1026" DrawAspect="Content" ObjectID="_1670715547" r:id="rId8"/>
+          <o:OLEObject Type="Embed" ProgID="Visio.Drawing.11" ShapeID="_x0000_i1026" DrawAspect="Content" ObjectID="_1670736356" r:id="rId8"/>
         </w:object>
       </w:r>
     </w:p>
@@ -1025,7 +1025,7 @@
           <v:shape id="_x0000_i1027" type="#_x0000_t75" style="width:468pt;height:226.5pt" o:ole="">
             <v:imagedata r:id="rId10" o:title=""/>
           </v:shape>
-          <o:OLEObject Type="Embed" ProgID="Visio.Drawing.11" ShapeID="_x0000_i1027" DrawAspect="Content" ObjectID="_1670715548" r:id="rId11"/>
+          <o:OLEObject Type="Embed" ProgID="Visio.Drawing.11" ShapeID="_x0000_i1027" DrawAspect="Content" ObjectID="_1670736357" r:id="rId11"/>
         </w:object>
       </w:r>
     </w:p>
@@ -3505,7 +3505,7 @@
           <v:shape id="_x0000_i1028" type="#_x0000_t75" style="width:408pt;height:225.75pt" o:ole="">
             <v:imagedata r:id="rId12" o:title=""/>
           </v:shape>
-          <o:OLEObject Type="Embed" ProgID="Visio.Drawing.11" ShapeID="_x0000_i1028" DrawAspect="Content" ObjectID="_1670715549" r:id="rId13"/>
+          <o:OLEObject Type="Embed" ProgID="Visio.Drawing.11" ShapeID="_x0000_i1028" DrawAspect="Content" ObjectID="_1670736358" r:id="rId13"/>
         </w:object>
       </w:r>
     </w:p>
@@ -3797,7 +3797,7 @@
           <v:shape id="_x0000_i1029" type="#_x0000_t75" style="width:175.5pt;height:154.5pt" o:ole="">
             <v:imagedata r:id="rId14" o:title=""/>
           </v:shape>
-          <o:OLEObject Type="Embed" ProgID="Visio.Drawing.11" ShapeID="_x0000_i1029" DrawAspect="Content" ObjectID="_1670715550" r:id="rId15"/>
+          <o:OLEObject Type="Embed" ProgID="Visio.Drawing.11" ShapeID="_x0000_i1029" DrawAspect="Content" ObjectID="_1670736359" r:id="rId15"/>
         </w:object>
       </w:r>
     </w:p>
@@ -5018,7 +5018,7 @@
           <v:shape id="_x0000_i1030" type="#_x0000_t75" style="width:341.25pt;height:265.5pt" o:ole="">
             <v:imagedata r:id="rId16" o:title=""/>
           </v:shape>
-          <o:OLEObject Type="Embed" ProgID="Visio.Drawing.11" ShapeID="_x0000_i1030" DrawAspect="Content" ObjectID="_1670715551" r:id="rId17"/>
+          <o:OLEObject Type="Embed" ProgID="Visio.Drawing.11" ShapeID="_x0000_i1030" DrawAspect="Content" ObjectID="_1670736360" r:id="rId17"/>
         </w:object>
       </w:r>
     </w:p>
@@ -5230,90 +5230,9 @@
           <v:shape id="_x0000_i1031" type="#_x0000_t75" style="width:341.25pt;height:328.5pt" o:ole="">
             <v:imagedata r:id="rId18" o:title=""/>
           </v:shape>
-          <o:OLEObject Type="Embed" ProgID="Visio.Drawing.11" ShapeID="_x0000_i1031" DrawAspect="Content" ObjectID="_1670715552" r:id="rId19"/>
+          <o:OLEObject Type="Embed" ProgID="Visio.Drawing.11" ShapeID="_x0000_i1031" DrawAspect="Content" ObjectID="_1670736361" r:id="rId19"/>
         </w:object>
       </w:r>
-    </w:p>
-    <w:p>
-      <w:pPr>
-        <w:pStyle w:val="ListParagraph"/>
-        <w:ind w:left="990"/>
-        <w:rPr>
-          <w:bCs/>
-        </w:rPr>
-      </w:pPr>
-    </w:p>
-    <w:p>
-      <w:pPr>
-        <w:pStyle w:val="ListParagraph"/>
-        <w:ind w:left="990"/>
-        <w:rPr>
-          <w:bCs/>
-        </w:rPr>
-      </w:pPr>
-    </w:p>
-    <w:p>
-      <w:pPr>
-        <w:pStyle w:val="ListParagraph"/>
-        <w:ind w:left="990"/>
-        <w:rPr>
-          <w:bCs/>
-        </w:rPr>
-      </w:pPr>
-    </w:p>
-    <w:p>
-      <w:pPr>
-        <w:pStyle w:val="ListParagraph"/>
-        <w:ind w:left="990"/>
-        <w:rPr>
-          <w:bCs/>
-        </w:rPr>
-      </w:pPr>
-    </w:p>
-    <w:p>
-      <w:pPr>
-        <w:pStyle w:val="ListParagraph"/>
-        <w:ind w:left="990"/>
-        <w:rPr>
-          <w:bCs/>
-        </w:rPr>
-      </w:pPr>
-    </w:p>
-    <w:p>
-      <w:pPr>
-        <w:pStyle w:val="ListParagraph"/>
-        <w:ind w:left="990"/>
-        <w:rPr>
-          <w:bCs/>
-        </w:rPr>
-      </w:pPr>
-    </w:p>
-    <w:p>
-      <w:pPr>
-        <w:pStyle w:val="ListParagraph"/>
-        <w:ind w:left="990"/>
-        <w:rPr>
-          <w:bCs/>
-        </w:rPr>
-      </w:pPr>
-    </w:p>
-    <w:p>
-      <w:pPr>
-        <w:pStyle w:val="ListParagraph"/>
-        <w:ind w:left="990"/>
-        <w:rPr>
-          <w:bCs/>
-        </w:rPr>
-      </w:pPr>
-    </w:p>
-    <w:p>
-      <w:pPr>
-        <w:pStyle w:val="ListParagraph"/>
-        <w:ind w:left="990"/>
-        <w:rPr>
-          <w:bCs/>
-        </w:rPr>
-      </w:pPr>
     </w:p>
     <w:p>
       <w:pPr>
@@ -5514,7 +5433,6 @@
           <w:sz w:val="24"/>
           <w:szCs w:val="24"/>
         </w:rPr>
-        <w:lastRenderedPageBreak/>
         <w:drawing>
           <wp:inline distT="0" distB="0" distL="0" distR="0">
             <wp:extent cx="5457825" cy="3962400"/>
@@ -5575,6 +5493,46 @@
     <w:p>
       <w:pPr>
         <w:pStyle w:val="ListParagraph"/>
+        <w:ind w:left="1440"/>
+        <w:rPr>
+          <w:sz w:val="24"/>
+          <w:szCs w:val="24"/>
+        </w:rPr>
+      </w:pPr>
+    </w:p>
+    <w:p>
+      <w:pPr>
+        <w:pStyle w:val="ListParagraph"/>
+        <w:ind w:left="1440"/>
+        <w:rPr>
+          <w:sz w:val="24"/>
+          <w:szCs w:val="24"/>
+        </w:rPr>
+      </w:pPr>
+    </w:p>
+    <w:p>
+      <w:pPr>
+        <w:pStyle w:val="ListParagraph"/>
+        <w:ind w:left="1440"/>
+        <w:rPr>
+          <w:sz w:val="24"/>
+          <w:szCs w:val="24"/>
+        </w:rPr>
+      </w:pPr>
+    </w:p>
+    <w:p>
+      <w:pPr>
+        <w:pStyle w:val="ListParagraph"/>
+        <w:ind w:left="1440"/>
+        <w:rPr>
+          <w:sz w:val="24"/>
+          <w:szCs w:val="24"/>
+        </w:rPr>
+      </w:pPr>
+    </w:p>
+    <w:p>
+      <w:pPr>
+        <w:pStyle w:val="ListParagraph"/>
         <w:numPr>
           <w:ilvl w:val="2"/>
           <w:numId w:val="1"/>
@@ -5593,6 +5551,7 @@
           <w:sz w:val="24"/>
           <w:szCs w:val="24"/>
         </w:rPr>
+        <w:lastRenderedPageBreak/>
         <w:t>Tampilan</w:t>
       </w:r>
       <w:proofErr w:type="spellEnd"/>
@@ -5675,7 +5634,7 @@
           <v:shape id="_x0000_i1032" type="#_x0000_t75" style="width:462.75pt;height:250.5pt" o:ole="">
             <v:imagedata r:id="rId21" o:title=""/>
           </v:shape>
-          <o:OLEObject Type="Embed" ProgID="Visio.Drawing.11" ShapeID="_x0000_i1032" DrawAspect="Content" ObjectID="_1670715553" r:id="rId22"/>
+          <o:OLEObject Type="Embed" ProgID="Visio.Drawing.11" ShapeID="_x0000_i1032" DrawAspect="Content" ObjectID="_1670736362" r:id="rId22"/>
         </w:object>
       </w:r>
     </w:p>
@@ -5777,7 +5736,7 @@
           <v:shape id="_x0000_i1033" type="#_x0000_t75" style="width:467.25pt;height:365.25pt" o:ole="">
             <v:imagedata r:id="rId23" o:title=""/>
           </v:shape>
-          <o:OLEObject Type="Embed" ProgID="Visio.Drawing.11" ShapeID="_x0000_i1033" DrawAspect="Content" ObjectID="_1670715554" r:id="rId24"/>
+          <o:OLEObject Type="Embed" ProgID="Visio.Drawing.11" ShapeID="_x0000_i1033" DrawAspect="Content" ObjectID="_1670736363" r:id="rId24"/>
         </w:object>
       </w:r>
     </w:p>
@@ -5998,6 +5957,7 @@
           <w:sz w:val="24"/>
           <w:szCs w:val="24"/>
         </w:rPr>
+        <w:lastRenderedPageBreak/>
         <w:tab/>
         <w:t xml:space="preserve">2. </w:t>
       </w:r>
@@ -7740,7 +7700,6 @@
           <w:sz w:val="24"/>
           <w:szCs w:val="24"/>
         </w:rPr>
-        <w:lastRenderedPageBreak/>
         <w:t xml:space="preserve">Sub Total = sum </w:t>
       </w:r>
       <w:r>
@@ -9177,6 +9136,7 @@
           <w:sz w:val="24"/>
           <w:szCs w:val="24"/>
         </w:rPr>
+        <w:lastRenderedPageBreak/>
         <w:t>Setelah</w:t>
       </w:r>
       <w:proofErr w:type="spellEnd"/>
@@ -9601,7 +9561,6 @@
           <w:sz w:val="24"/>
           <w:szCs w:val="24"/>
         </w:rPr>
-        <w:lastRenderedPageBreak/>
         <w:t>Tampilan</w:t>
       </w:r>
       <w:proofErr w:type="spellEnd"/>
@@ -9678,7 +9637,7 @@
           <v:shape id="_x0000_i1034" type="#_x0000_t75" style="width:468pt;height:228pt" o:ole="">
             <v:imagedata r:id="rId26" o:title=""/>
           </v:shape>
-          <o:OLEObject Type="Embed" ProgID="Visio.Drawing.11" ShapeID="_x0000_i1034" DrawAspect="Content" ObjectID="_1670715555" r:id="rId27"/>
+          <o:OLEObject Type="Embed" ProgID="Visio.Drawing.11" ShapeID="_x0000_i1034" DrawAspect="Content" ObjectID="_1670736364" r:id="rId27"/>
         </w:object>
       </w:r>
     </w:p>
@@ -9745,7 +9704,7 @@
           <v:shape id="_x0000_i1035" type="#_x0000_t75" style="width:467.25pt;height:381pt" o:ole="">
             <v:imagedata r:id="rId28" o:title=""/>
           </v:shape>
-          <o:OLEObject Type="Embed" ProgID="Visio.Drawing.11" ShapeID="_x0000_i1035" DrawAspect="Content" ObjectID="_1670715556" r:id="rId29"/>
+          <o:OLEObject Type="Embed" ProgID="Visio.Drawing.11" ShapeID="_x0000_i1035" DrawAspect="Content" ObjectID="_1670736365" r:id="rId29"/>
         </w:object>
       </w:r>
     </w:p>
@@ -10402,7 +10361,6 @@
         <w:rPr>
           <w:b/>
         </w:rPr>
-        <w:lastRenderedPageBreak/>
         <w:t>- Preview</w:t>
       </w:r>
     </w:p>
@@ -10416,7 +10374,7 @@
           <v:shape id="_x0000_i1036" type="#_x0000_t75" style="width:468pt;height:362.25pt" o:ole="">
             <v:imagedata r:id="rId30" o:title=""/>
           </v:shape>
-          <o:OLEObject Type="Embed" ProgID="Visio.Drawing.11" ShapeID="_x0000_i1036" DrawAspect="Content" ObjectID="_1670715557" r:id="rId31"/>
+          <o:OLEObject Type="Embed" ProgID="Visio.Drawing.11" ShapeID="_x0000_i1036" DrawAspect="Content" ObjectID="_1670736366" r:id="rId31"/>
         </w:object>
       </w:r>
     </w:p>
@@ -10738,7 +10696,7 @@
           <v:shape id="_x0000_i1037" type="#_x0000_t75" style="width:468pt;height:240pt" o:ole="">
             <v:imagedata r:id="rId32" o:title=""/>
           </v:shape>
-          <o:OLEObject Type="Embed" ProgID="Visio.Drawing.11" ShapeID="_x0000_i1037" DrawAspect="Content" ObjectID="_1670715558" r:id="rId33"/>
+          <o:OLEObject Type="Embed" ProgID="Visio.Drawing.11" ShapeID="_x0000_i1037" DrawAspect="Content" ObjectID="_1670736367" r:id="rId33"/>
         </w:object>
       </w:r>
     </w:p>
@@ -10978,6 +10936,7 @@
           <w:b/>
           <w:bCs/>
         </w:rPr>
+        <w:lastRenderedPageBreak/>
         <w:t>Tab</w:t>
       </w:r>
       <w:r>
@@ -11400,7 +11359,7 @@
           <v:shape id="_x0000_i1038" type="#_x0000_t75" style="width:468pt;height:257.25pt" o:ole="">
             <v:imagedata r:id="rId35" o:title=""/>
           </v:shape>
-          <o:OLEObject Type="Embed" ProgID="Visio.Drawing.11" ShapeID="_x0000_i1038" DrawAspect="Content" ObjectID="_1670715559" r:id="rId36"/>
+          <o:OLEObject Type="Embed" ProgID="Visio.Drawing.11" ShapeID="_x0000_i1038" DrawAspect="Content" ObjectID="_1670736368" r:id="rId36"/>
         </w:object>
       </w:r>
     </w:p>
@@ -11466,7 +11425,7 @@
           <v:shape id="_x0000_i1039" type="#_x0000_t75" style="width:467.25pt;height:294pt" o:ole="">
             <v:imagedata r:id="rId37" o:title=""/>
           </v:shape>
-          <o:OLEObject Type="Embed" ProgID="Visio.Drawing.11" ShapeID="_x0000_i1039" DrawAspect="Content" ObjectID="_1670715560" r:id="rId38"/>
+          <o:OLEObject Type="Embed" ProgID="Visio.Drawing.11" ShapeID="_x0000_i1039" DrawAspect="Content" ObjectID="_1670736369" r:id="rId38"/>
         </w:object>
       </w:r>
     </w:p>
@@ -11670,7 +11629,7 @@
           <v:shape id="_x0000_i1040" type="#_x0000_t75" style="width:352.5pt;height:261pt" o:ole="">
             <v:imagedata r:id="rId39" o:title=""/>
           </v:shape>
-          <o:OLEObject Type="Embed" ProgID="Visio.Drawing.11" ShapeID="_x0000_i1040" DrawAspect="Content" ObjectID="_1670715561" r:id="rId40"/>
+          <o:OLEObject Type="Embed" ProgID="Visio.Drawing.11" ShapeID="_x0000_i1040" DrawAspect="Content" ObjectID="_1670736370" r:id="rId40"/>
         </w:object>
       </w:r>
     </w:p>
@@ -12154,9 +12113,9 @@
         </w:rPr>
         <w:drawing>
           <wp:inline distT="0" distB="0" distL="0" distR="0">
-            <wp:extent cx="5943600" cy="3076074"/>
+            <wp:extent cx="5943600" cy="3770671"/>
             <wp:effectExtent l="19050" t="0" r="0" b="0"/>
-            <wp:docPr id="28" name="Picture 28"/>
+            <wp:docPr id="1" name="Picture 25"/>
             <wp:cNvGraphicFramePr>
               <a:graphicFrameLocks xmlns:a="http://schemas.openxmlformats.org/drawingml/2006/main" noChangeAspect="1"/>
             </wp:cNvGraphicFramePr>
@@ -12164,7 +12123,7 @@
               <a:graphicData uri="http://schemas.openxmlformats.org/drawingml/2006/picture">
                 <pic:pic xmlns:pic="http://schemas.openxmlformats.org/drawingml/2006/picture">
                   <pic:nvPicPr>
-                    <pic:cNvPr id="0" name="Picture 28"/>
+                    <pic:cNvPr id="0" name="Picture 25"/>
                     <pic:cNvPicPr>
                       <a:picLocks noChangeAspect="1" noChangeArrowheads="1"/>
                     </pic:cNvPicPr>
@@ -12179,7 +12138,7 @@
                   <pic:spPr bwMode="auto">
                     <a:xfrm>
                       <a:off x="0" y="0"/>
-                      <a:ext cx="5943600" cy="3076074"/>
+                      <a:ext cx="5943600" cy="3770671"/>
                     </a:xfrm>
                     <a:prstGeom prst="rect">
                       <a:avLst/>
@@ -12260,7 +12219,7 @@
           <v:shape id="_x0000_i1041" type="#_x0000_t75" style="width:467.25pt;height:179.25pt" o:ole="">
             <v:imagedata r:id="rId42" o:title=""/>
           </v:shape>
-          <o:OLEObject Type="Embed" ProgID="Visio.Drawing.11" ShapeID="_x0000_i1041" DrawAspect="Content" ObjectID="_1670715562" r:id="rId43"/>
+          <o:OLEObject Type="Embed" ProgID="Visio.Drawing.11" ShapeID="_x0000_i1041" DrawAspect="Content" ObjectID="_1670736371" r:id="rId43"/>
         </w:object>
       </w:r>
     </w:p>
@@ -12473,11 +12432,11 @@
         </w:rPr>
       </w:pPr>
       <w:r>
-        <w:object w:dxaOrig="8544" w:dyaOrig="523">
-          <v:shape id="_x0000_i1042" type="#_x0000_t75" style="width:427.5pt;height:26.25pt" o:ole="">
+        <w:object w:dxaOrig="10246" w:dyaOrig="7177">
+          <v:shape id="_x0000_i1044" type="#_x0000_t75" style="width:468pt;height:327.75pt" o:ole="">
             <v:imagedata r:id="rId44" o:title=""/>
           </v:shape>
-          <o:OLEObject Type="Embed" ProgID="Visio.Drawing.11" ShapeID="_x0000_i1042" DrawAspect="Content" ObjectID="_1670715563" r:id="rId45"/>
+          <o:OLEObject Type="Embed" ProgID="Visio.Drawing.11" ShapeID="_x0000_i1044" DrawAspect="Content" ObjectID="_1670736372" r:id="rId45"/>
         </w:object>
       </w:r>
     </w:p>
@@ -13314,7 +13273,6 @@
           <w:color w:val="0070C0"/>
           <w:u w:val="single"/>
         </w:rPr>
-        <w:lastRenderedPageBreak/>
         <w:t>Preview</w:t>
       </w:r>
     </w:p>
@@ -13469,10 +13427,10 @@
       </w:pPr>
       <w:r>
         <w:object w:dxaOrig="10246" w:dyaOrig="6998">
-          <v:shape id="_x0000_i1043" type="#_x0000_t75" style="width:468pt;height:319.5pt" o:ole="">
+          <v:shape id="_x0000_i1042" type="#_x0000_t75" style="width:468pt;height:319.5pt" o:ole="">
             <v:imagedata r:id="rId46" o:title=""/>
           </v:shape>
-          <o:OLEObject Type="Embed" ProgID="Visio.Drawing.11" ShapeID="_x0000_i1043" DrawAspect="Content" ObjectID="_1670715564" r:id="rId47"/>
+          <o:OLEObject Type="Embed" ProgID="Visio.Drawing.11" ShapeID="_x0000_i1042" DrawAspect="Content" ObjectID="_1670736373" r:id="rId47"/>
         </w:object>
       </w:r>
     </w:p>
@@ -13966,12 +13924,132 @@
       </w:pPr>
       <w:r>
         <w:object w:dxaOrig="12929" w:dyaOrig="4801">
-          <v:shape id="_x0000_i1044" type="#_x0000_t75" style="width:467.25pt;height:173.25pt" o:ole="">
+          <v:shape id="_x0000_i1043" type="#_x0000_t75" style="width:467.25pt;height:192pt" o:ole="">
             <v:imagedata r:id="rId48" o:title=""/>
           </v:shape>
-          <o:OLEObject Type="Embed" ProgID="Visio.Drawing.11" ShapeID="_x0000_i1044" DrawAspect="Content" ObjectID="_1670715565" r:id="rId49"/>
+          <o:OLEObject Type="Embed" ProgID="Visio.Drawing.11" ShapeID="_x0000_i1043" DrawAspect="Content" ObjectID="_1670736374" r:id="rId49"/>
         </w:object>
       </w:r>
+    </w:p>
+    <w:p>
+      <w:pPr>
+        <w:pStyle w:val="ListParagraph"/>
+        <w:ind w:left="990"/>
+        <w:rPr>
+          <w:b/>
+          <w:bCs/>
+        </w:rPr>
+      </w:pPr>
+    </w:p>
+    <w:p>
+      <w:pPr>
+        <w:pStyle w:val="ListParagraph"/>
+        <w:ind w:left="990"/>
+        <w:rPr>
+          <w:b/>
+          <w:bCs/>
+        </w:rPr>
+      </w:pPr>
+    </w:p>
+    <w:p>
+      <w:pPr>
+        <w:pStyle w:val="ListParagraph"/>
+        <w:ind w:left="990"/>
+        <w:rPr>
+          <w:b/>
+          <w:bCs/>
+        </w:rPr>
+      </w:pPr>
+    </w:p>
+    <w:p>
+      <w:pPr>
+        <w:pStyle w:val="ListParagraph"/>
+        <w:ind w:left="990"/>
+        <w:rPr>
+          <w:b/>
+          <w:bCs/>
+        </w:rPr>
+      </w:pPr>
+    </w:p>
+    <w:p>
+      <w:pPr>
+        <w:pStyle w:val="ListParagraph"/>
+        <w:ind w:left="990"/>
+        <w:rPr>
+          <w:b/>
+          <w:bCs/>
+        </w:rPr>
+      </w:pPr>
+    </w:p>
+    <w:p>
+      <w:pPr>
+        <w:pStyle w:val="ListParagraph"/>
+        <w:ind w:left="990"/>
+        <w:rPr>
+          <w:b/>
+          <w:bCs/>
+        </w:rPr>
+      </w:pPr>
+    </w:p>
+    <w:p>
+      <w:pPr>
+        <w:pStyle w:val="ListParagraph"/>
+        <w:ind w:left="990"/>
+        <w:rPr>
+          <w:b/>
+          <w:bCs/>
+        </w:rPr>
+      </w:pPr>
+    </w:p>
+    <w:p>
+      <w:pPr>
+        <w:pStyle w:val="ListParagraph"/>
+        <w:ind w:left="990"/>
+        <w:rPr>
+          <w:b/>
+          <w:bCs/>
+        </w:rPr>
+      </w:pPr>
+    </w:p>
+    <w:p>
+      <w:pPr>
+        <w:pStyle w:val="ListParagraph"/>
+        <w:ind w:left="990"/>
+        <w:rPr>
+          <w:b/>
+          <w:bCs/>
+        </w:rPr>
+      </w:pPr>
+    </w:p>
+    <w:p>
+      <w:pPr>
+        <w:pStyle w:val="ListParagraph"/>
+        <w:ind w:left="990"/>
+        <w:rPr>
+          <w:b/>
+          <w:bCs/>
+        </w:rPr>
+      </w:pPr>
+    </w:p>
+    <w:p>
+      <w:pPr>
+        <w:pStyle w:val="ListParagraph"/>
+        <w:ind w:left="990"/>
+        <w:rPr>
+          <w:b/>
+          <w:bCs/>
+        </w:rPr>
+      </w:pPr>
+    </w:p>
+    <w:p>
+      <w:pPr>
+        <w:pStyle w:val="ListParagraph"/>
+        <w:ind w:left="990"/>
+        <w:rPr>
+          <w:b/>
+          <w:bCs/>
+        </w:rPr>
+      </w:pPr>
     </w:p>
     <w:p>
       <w:pPr>
@@ -14024,7 +14102,7 @@
           <w:b/>
           <w:bCs/>
         </w:rPr>
-        <w:t>Jurnal</w:t>
+        <w:t>Akun</w:t>
       </w:r>
       <w:proofErr w:type="spellEnd"/>
       <w:r>
@@ -14049,10 +14127,1156 @@
         <w:pStyle w:val="ListParagraph"/>
         <w:ind w:left="990"/>
         <w:rPr>
-          <w:b/>
-          <w:bCs/>
-        </w:rPr>
-      </w:pPr>
+          <w:bCs/>
+        </w:rPr>
+      </w:pPr>
+      <w:r>
+        <w:rPr>
+          <w:bCs/>
+        </w:rPr>
+        <w:t xml:space="preserve">Sub menu </w:t>
+      </w:r>
+      <w:proofErr w:type="spellStart"/>
+      <w:r>
+        <w:rPr>
+          <w:bCs/>
+        </w:rPr>
+        <w:t>ini</w:t>
+      </w:r>
+      <w:proofErr w:type="spellEnd"/>
+      <w:r>
+        <w:rPr>
+          <w:bCs/>
+        </w:rPr>
+        <w:t xml:space="preserve"> </w:t>
+      </w:r>
+      <w:proofErr w:type="spellStart"/>
+      <w:r>
+        <w:rPr>
+          <w:bCs/>
+        </w:rPr>
+        <w:t>digunakan</w:t>
+      </w:r>
+      <w:proofErr w:type="spellEnd"/>
+      <w:r>
+        <w:rPr>
+          <w:bCs/>
+        </w:rPr>
+        <w:t xml:space="preserve"> </w:t>
+      </w:r>
+      <w:proofErr w:type="spellStart"/>
+      <w:r>
+        <w:rPr>
+          <w:bCs/>
+        </w:rPr>
+        <w:t>untuk</w:t>
+      </w:r>
+      <w:proofErr w:type="spellEnd"/>
+      <w:r>
+        <w:rPr>
+          <w:bCs/>
+        </w:rPr>
+        <w:t xml:space="preserve"> </w:t>
+      </w:r>
+      <w:proofErr w:type="spellStart"/>
+      <w:r>
+        <w:rPr>
+          <w:bCs/>
+        </w:rPr>
+        <w:t>mengatur</w:t>
+      </w:r>
+      <w:proofErr w:type="spellEnd"/>
+      <w:r>
+        <w:rPr>
+          <w:bCs/>
+        </w:rPr>
+        <w:t xml:space="preserve"> </w:t>
+      </w:r>
+      <w:proofErr w:type="spellStart"/>
+      <w:r>
+        <w:rPr>
+          <w:bCs/>
+        </w:rPr>
+        <w:t>akun</w:t>
+      </w:r>
+      <w:proofErr w:type="spellEnd"/>
+      <w:r>
+        <w:rPr>
+          <w:bCs/>
+        </w:rPr>
+        <w:t xml:space="preserve"> </w:t>
+      </w:r>
+      <w:proofErr w:type="spellStart"/>
+      <w:r>
+        <w:rPr>
+          <w:bCs/>
+        </w:rPr>
+        <w:t>akun</w:t>
+      </w:r>
+      <w:proofErr w:type="spellEnd"/>
+      <w:r>
+        <w:rPr>
+          <w:bCs/>
+        </w:rPr>
+        <w:t xml:space="preserve"> </w:t>
+      </w:r>
+      <w:proofErr w:type="spellStart"/>
+      <w:r>
+        <w:rPr>
+          <w:bCs/>
+        </w:rPr>
+        <w:t>yg</w:t>
+      </w:r>
+      <w:proofErr w:type="spellEnd"/>
+      <w:r>
+        <w:rPr>
+          <w:bCs/>
+        </w:rPr>
+        <w:t xml:space="preserve"> </w:t>
+      </w:r>
+      <w:proofErr w:type="spellStart"/>
+      <w:r>
+        <w:rPr>
+          <w:bCs/>
+        </w:rPr>
+        <w:t>berhubungan</w:t>
+      </w:r>
+      <w:proofErr w:type="spellEnd"/>
+      <w:r>
+        <w:rPr>
+          <w:bCs/>
+        </w:rPr>
+        <w:t xml:space="preserve"> </w:t>
+      </w:r>
+      <w:proofErr w:type="spellStart"/>
+      <w:r>
+        <w:rPr>
+          <w:bCs/>
+        </w:rPr>
+        <w:t>dengan</w:t>
+      </w:r>
+      <w:proofErr w:type="spellEnd"/>
+      <w:r>
+        <w:rPr>
+          <w:bCs/>
+        </w:rPr>
+        <w:t xml:space="preserve"> </w:t>
+      </w:r>
+      <w:proofErr w:type="spellStart"/>
+      <w:r>
+        <w:rPr>
+          <w:bCs/>
+        </w:rPr>
+        <w:t>jurnal</w:t>
+      </w:r>
+      <w:proofErr w:type="spellEnd"/>
+      <w:r>
+        <w:rPr>
+          <w:bCs/>
+        </w:rPr>
+        <w:t xml:space="preserve"> </w:t>
+      </w:r>
+      <w:proofErr w:type="spellStart"/>
+      <w:r>
+        <w:rPr>
+          <w:bCs/>
+        </w:rPr>
+        <w:t>umum</w:t>
+      </w:r>
+      <w:proofErr w:type="spellEnd"/>
+      <w:r>
+        <w:rPr>
+          <w:bCs/>
+        </w:rPr>
+        <w:t xml:space="preserve"> </w:t>
+      </w:r>
+      <w:proofErr w:type="spellStart"/>
+      <w:r>
+        <w:rPr>
+          <w:bCs/>
+        </w:rPr>
+        <w:t>pada</w:t>
+      </w:r>
+      <w:proofErr w:type="spellEnd"/>
+      <w:r>
+        <w:rPr>
+          <w:bCs/>
+        </w:rPr>
+        <w:t xml:space="preserve"> sub men </w:t>
+      </w:r>
+      <w:proofErr w:type="spellStart"/>
+      <w:r>
+        <w:rPr>
+          <w:bCs/>
+        </w:rPr>
+        <w:t>pembelian</w:t>
+      </w:r>
+      <w:proofErr w:type="spellEnd"/>
+      <w:r>
+        <w:rPr>
+          <w:bCs/>
+        </w:rPr>
+        <w:t xml:space="preserve">. </w:t>
+      </w:r>
+      <w:proofErr w:type="spellStart"/>
+      <w:r>
+        <w:rPr>
+          <w:bCs/>
+        </w:rPr>
+        <w:t>Jika</w:t>
+      </w:r>
+      <w:proofErr w:type="spellEnd"/>
+      <w:r>
+        <w:rPr>
+          <w:bCs/>
+        </w:rPr>
+        <w:t xml:space="preserve"> akun2 </w:t>
+      </w:r>
+      <w:proofErr w:type="spellStart"/>
+      <w:r>
+        <w:rPr>
+          <w:bCs/>
+        </w:rPr>
+        <w:t>tersebut</w:t>
+      </w:r>
+      <w:proofErr w:type="spellEnd"/>
+      <w:r>
+        <w:rPr>
+          <w:bCs/>
+        </w:rPr>
+        <w:t xml:space="preserve"> </w:t>
+      </w:r>
+      <w:proofErr w:type="spellStart"/>
+      <w:r>
+        <w:rPr>
+          <w:bCs/>
+        </w:rPr>
+        <w:t>diaktifkan</w:t>
+      </w:r>
+      <w:proofErr w:type="spellEnd"/>
+      <w:r>
+        <w:rPr>
+          <w:bCs/>
+        </w:rPr>
+        <w:t xml:space="preserve">, </w:t>
+      </w:r>
+      <w:proofErr w:type="spellStart"/>
+      <w:r>
+        <w:rPr>
+          <w:bCs/>
+        </w:rPr>
+        <w:t>maka</w:t>
+      </w:r>
+      <w:proofErr w:type="spellEnd"/>
+      <w:r>
+        <w:rPr>
+          <w:bCs/>
+        </w:rPr>
+        <w:t xml:space="preserve"> </w:t>
+      </w:r>
+      <w:proofErr w:type="spellStart"/>
+      <w:r>
+        <w:rPr>
+          <w:bCs/>
+        </w:rPr>
+        <w:t>proses</w:t>
+      </w:r>
+      <w:proofErr w:type="spellEnd"/>
+      <w:r>
+        <w:rPr>
+          <w:bCs/>
+        </w:rPr>
+        <w:t xml:space="preserve"> </w:t>
+      </w:r>
+      <w:proofErr w:type="spellStart"/>
+      <w:r>
+        <w:rPr>
+          <w:bCs/>
+        </w:rPr>
+        <w:t>pembuatan</w:t>
+      </w:r>
+      <w:proofErr w:type="spellEnd"/>
+      <w:r>
+        <w:rPr>
+          <w:bCs/>
+        </w:rPr>
+        <w:t xml:space="preserve"> </w:t>
+      </w:r>
+      <w:proofErr w:type="spellStart"/>
+      <w:r>
+        <w:rPr>
+          <w:bCs/>
+        </w:rPr>
+        <w:t>jurnal</w:t>
+      </w:r>
+      <w:proofErr w:type="spellEnd"/>
+      <w:r>
+        <w:rPr>
+          <w:bCs/>
+        </w:rPr>
+        <w:t xml:space="preserve"> </w:t>
+      </w:r>
+      <w:proofErr w:type="spellStart"/>
+      <w:r>
+        <w:rPr>
+          <w:bCs/>
+        </w:rPr>
+        <w:t>pada</w:t>
+      </w:r>
+      <w:proofErr w:type="spellEnd"/>
+      <w:r>
+        <w:rPr>
+          <w:bCs/>
+        </w:rPr>
+        <w:t xml:space="preserve"> : PO, </w:t>
+      </w:r>
+      <w:proofErr w:type="spellStart"/>
+      <w:r>
+        <w:rPr>
+          <w:bCs/>
+        </w:rPr>
+        <w:t>pembelian</w:t>
+      </w:r>
+      <w:proofErr w:type="spellEnd"/>
+      <w:r>
+        <w:rPr>
+          <w:bCs/>
+        </w:rPr>
+        <w:t xml:space="preserve">, return </w:t>
+      </w:r>
+      <w:proofErr w:type="spellStart"/>
+      <w:r>
+        <w:rPr>
+          <w:bCs/>
+        </w:rPr>
+        <w:t>pembelian</w:t>
+      </w:r>
+      <w:proofErr w:type="spellEnd"/>
+      <w:r>
+        <w:rPr>
+          <w:bCs/>
+        </w:rPr>
+        <w:t xml:space="preserve">, </w:t>
+      </w:r>
+      <w:proofErr w:type="spellStart"/>
+      <w:r>
+        <w:rPr>
+          <w:bCs/>
+        </w:rPr>
+        <w:t>dll</w:t>
+      </w:r>
+      <w:proofErr w:type="spellEnd"/>
+      <w:r>
+        <w:rPr>
+          <w:bCs/>
+        </w:rPr>
+        <w:t xml:space="preserve">. </w:t>
+      </w:r>
+      <w:proofErr w:type="spellStart"/>
+      <w:r>
+        <w:rPr>
+          <w:bCs/>
+        </w:rPr>
+        <w:t>akan</w:t>
+      </w:r>
+      <w:proofErr w:type="spellEnd"/>
+      <w:r>
+        <w:rPr>
+          <w:bCs/>
+        </w:rPr>
+        <w:t xml:space="preserve"> </w:t>
+      </w:r>
+      <w:proofErr w:type="spellStart"/>
+      <w:r>
+        <w:rPr>
+          <w:bCs/>
+        </w:rPr>
+        <w:t>di</w:t>
+      </w:r>
+      <w:proofErr w:type="spellEnd"/>
+      <w:r>
+        <w:rPr>
+          <w:bCs/>
+        </w:rPr>
+        <w:t xml:space="preserve"> </w:t>
+      </w:r>
+      <w:proofErr w:type="spellStart"/>
+      <w:r>
+        <w:rPr>
+          <w:bCs/>
+        </w:rPr>
+        <w:t>lakukan</w:t>
+      </w:r>
+      <w:proofErr w:type="spellEnd"/>
+      <w:r>
+        <w:rPr>
+          <w:bCs/>
+        </w:rPr>
+        <w:t xml:space="preserve"> </w:t>
+      </w:r>
+      <w:proofErr w:type="spellStart"/>
+      <w:r>
+        <w:rPr>
+          <w:bCs/>
+        </w:rPr>
+        <w:t>otomatis</w:t>
+      </w:r>
+      <w:proofErr w:type="spellEnd"/>
+      <w:r>
+        <w:rPr>
+          <w:bCs/>
+        </w:rPr>
+        <w:t xml:space="preserve"> </w:t>
+      </w:r>
+      <w:proofErr w:type="spellStart"/>
+      <w:r>
+        <w:rPr>
+          <w:bCs/>
+        </w:rPr>
+        <w:t>oleh</w:t>
+      </w:r>
+      <w:proofErr w:type="spellEnd"/>
+      <w:r>
+        <w:rPr>
+          <w:bCs/>
+        </w:rPr>
+        <w:t xml:space="preserve"> </w:t>
+      </w:r>
+      <w:proofErr w:type="spellStart"/>
+      <w:r>
+        <w:rPr>
+          <w:bCs/>
+        </w:rPr>
+        <w:t>sistem</w:t>
+      </w:r>
+      <w:proofErr w:type="spellEnd"/>
+      <w:r>
+        <w:rPr>
+          <w:bCs/>
+        </w:rPr>
+        <w:t xml:space="preserve"> </w:t>
+      </w:r>
+      <w:proofErr w:type="spellStart"/>
+      <w:r>
+        <w:rPr>
+          <w:bCs/>
+        </w:rPr>
+        <w:t>ketika</w:t>
+      </w:r>
+      <w:proofErr w:type="spellEnd"/>
+      <w:r>
+        <w:rPr>
+          <w:bCs/>
+        </w:rPr>
+        <w:t xml:space="preserve"> user </w:t>
+      </w:r>
+      <w:proofErr w:type="spellStart"/>
+      <w:r>
+        <w:rPr>
+          <w:bCs/>
+        </w:rPr>
+        <w:t>melakukan</w:t>
+      </w:r>
+      <w:proofErr w:type="spellEnd"/>
+      <w:r>
+        <w:rPr>
+          <w:bCs/>
+        </w:rPr>
+        <w:t xml:space="preserve"> </w:t>
+      </w:r>
+      <w:proofErr w:type="spellStart"/>
+      <w:r>
+        <w:rPr>
+          <w:bCs/>
+        </w:rPr>
+        <w:t>transaksi</w:t>
+      </w:r>
+      <w:proofErr w:type="spellEnd"/>
+      <w:r>
+        <w:rPr>
+          <w:bCs/>
+        </w:rPr>
+        <w:t xml:space="preserve"> </w:t>
+      </w:r>
+      <w:proofErr w:type="spellStart"/>
+      <w:r>
+        <w:rPr>
+          <w:bCs/>
+        </w:rPr>
+        <w:t>di</w:t>
+      </w:r>
+      <w:proofErr w:type="spellEnd"/>
+      <w:r>
+        <w:rPr>
+          <w:bCs/>
+        </w:rPr>
+        <w:t xml:space="preserve"> sub menu </w:t>
+      </w:r>
+      <w:proofErr w:type="spellStart"/>
+      <w:r>
+        <w:rPr>
+          <w:bCs/>
+        </w:rPr>
+        <w:t>pembelian</w:t>
+      </w:r>
+      <w:proofErr w:type="spellEnd"/>
+      <w:r>
+        <w:rPr>
+          <w:bCs/>
+        </w:rPr>
+        <w:t>.</w:t>
+      </w:r>
+    </w:p>
+    <w:p>
+      <w:pPr>
+        <w:pStyle w:val="ListParagraph"/>
+        <w:ind w:left="990"/>
+        <w:rPr>
+          <w:bCs/>
+        </w:rPr>
+      </w:pPr>
+    </w:p>
+    <w:p>
+      <w:pPr>
+        <w:pStyle w:val="ListParagraph"/>
+        <w:ind w:left="990"/>
+        <w:rPr>
+          <w:b/>
+          <w:bCs/>
+        </w:rPr>
+      </w:pPr>
+      <w:r>
+        <w:rPr>
+          <w:b/>
+          <w:bCs/>
+        </w:rPr>
+        <w:t xml:space="preserve">Activity </w:t>
+      </w:r>
+      <w:proofErr w:type="spellStart"/>
+      <w:r>
+        <w:rPr>
+          <w:b/>
+          <w:bCs/>
+        </w:rPr>
+        <w:t>diagramnya</w:t>
+      </w:r>
+      <w:proofErr w:type="spellEnd"/>
+      <w:r>
+        <w:rPr>
+          <w:b/>
+          <w:bCs/>
+        </w:rPr>
+        <w:t>:</w:t>
+      </w:r>
+    </w:p>
+    <w:p>
+      <w:pPr>
+        <w:pStyle w:val="ListParagraph"/>
+        <w:ind w:left="990"/>
+        <w:rPr>
+          <w:bCs/>
+        </w:rPr>
+      </w:pPr>
+      <w:r>
+        <w:rPr>
+          <w:bCs/>
+          <w:noProof/>
+        </w:rPr>
+        <w:drawing>
+          <wp:inline distT="0" distB="0" distL="0" distR="0">
+            <wp:extent cx="5943600" cy="3110023"/>
+            <wp:effectExtent l="19050" t="0" r="0" b="0"/>
+            <wp:docPr id="26" name="Picture 26"/>
+            <wp:cNvGraphicFramePr>
+              <a:graphicFrameLocks xmlns:a="http://schemas.openxmlformats.org/drawingml/2006/main" noChangeAspect="1"/>
+            </wp:cNvGraphicFramePr>
+            <a:graphic xmlns:a="http://schemas.openxmlformats.org/drawingml/2006/main">
+              <a:graphicData uri="http://schemas.openxmlformats.org/drawingml/2006/picture">
+                <pic:pic xmlns:pic="http://schemas.openxmlformats.org/drawingml/2006/picture">
+                  <pic:nvPicPr>
+                    <pic:cNvPr id="0" name="Picture 26"/>
+                    <pic:cNvPicPr>
+                      <a:picLocks noChangeAspect="1" noChangeArrowheads="1"/>
+                    </pic:cNvPicPr>
+                  </pic:nvPicPr>
+                  <pic:blipFill>
+                    <a:blip r:embed="rId50"/>
+                    <a:srcRect/>
+                    <a:stretch>
+                      <a:fillRect/>
+                    </a:stretch>
+                  </pic:blipFill>
+                  <pic:spPr bwMode="auto">
+                    <a:xfrm>
+                      <a:off x="0" y="0"/>
+                      <a:ext cx="5943600" cy="3110023"/>
+                    </a:xfrm>
+                    <a:prstGeom prst="rect">
+                      <a:avLst/>
+                    </a:prstGeom>
+                    <a:noFill/>
+                    <a:ln w="9525">
+                      <a:noFill/>
+                      <a:miter lim="800000"/>
+                      <a:headEnd/>
+                      <a:tailEnd/>
+                    </a:ln>
+                  </pic:spPr>
+                </pic:pic>
+              </a:graphicData>
+            </a:graphic>
+          </wp:inline>
+        </w:drawing>
+      </w:r>
+    </w:p>
+    <w:p>
+      <w:pPr>
+        <w:pStyle w:val="ListParagraph"/>
+        <w:ind w:left="990"/>
+        <w:rPr>
+          <w:bCs/>
+        </w:rPr>
+      </w:pPr>
+    </w:p>
+    <w:p>
+      <w:pPr>
+        <w:pStyle w:val="ListParagraph"/>
+        <w:ind w:left="990"/>
+        <w:rPr>
+          <w:b/>
+          <w:bCs/>
+        </w:rPr>
+      </w:pPr>
+      <w:proofErr w:type="spellStart"/>
+      <w:r>
+        <w:rPr>
+          <w:b/>
+          <w:bCs/>
+        </w:rPr>
+        <w:t>Tampilannya</w:t>
+      </w:r>
+      <w:proofErr w:type="spellEnd"/>
+      <w:r>
+        <w:rPr>
+          <w:b/>
+          <w:bCs/>
+        </w:rPr>
+        <w:t xml:space="preserve"> </w:t>
+      </w:r>
+      <w:proofErr w:type="spellStart"/>
+      <w:r>
+        <w:rPr>
+          <w:b/>
+          <w:bCs/>
+        </w:rPr>
+        <w:t>sbb</w:t>
+      </w:r>
+      <w:proofErr w:type="spellEnd"/>
+      <w:r>
+        <w:rPr>
+          <w:b/>
+          <w:bCs/>
+        </w:rPr>
+        <w:t>:</w:t>
+      </w:r>
+    </w:p>
+    <w:p>
+      <w:pPr>
+        <w:pStyle w:val="ListParagraph"/>
+        <w:ind w:left="990"/>
+        <w:rPr>
+          <w:b/>
+          <w:bCs/>
+        </w:rPr>
+      </w:pPr>
+    </w:p>
+    <w:p>
+      <w:pPr>
+        <w:pStyle w:val="ListParagraph"/>
+        <w:ind w:left="990"/>
+        <w:rPr>
+          <w:b/>
+          <w:bCs/>
+        </w:rPr>
+      </w:pPr>
+      <w:r>
+        <w:rPr>
+          <w:b/>
+          <w:bCs/>
+        </w:rPr>
+        <w:object w:dxaOrig="13100" w:dyaOrig="4670">
+          <v:shape id="_x0000_i1045" type="#_x0000_t75" style="width:475.5pt;height:233.25pt" o:ole="">
+            <v:imagedata r:id="rId51" o:title=""/>
+          </v:shape>
+          <o:OLEObject Type="Embed" ProgID="Visio.Drawing.11" ShapeID="_x0000_i1045" DrawAspect="Content" ObjectID="_1670736375" r:id="rId52"/>
+        </w:object>
+      </w:r>
+    </w:p>
+    <w:p>
+      <w:pPr>
+        <w:pStyle w:val="ListParagraph"/>
+        <w:ind w:left="990"/>
+        <w:rPr>
+          <w:b/>
+          <w:bCs/>
+        </w:rPr>
+      </w:pPr>
+    </w:p>
+    <w:p>
+      <w:pPr>
+        <w:pStyle w:val="ListParagraph"/>
+        <w:ind w:left="990"/>
+        <w:rPr>
+          <w:b/>
+          <w:bCs/>
+        </w:rPr>
+      </w:pPr>
+    </w:p>
+    <w:p>
+      <w:pPr>
+        <w:pStyle w:val="ListParagraph"/>
+        <w:ind w:left="990"/>
+        <w:rPr>
+          <w:b/>
+          <w:bCs/>
+        </w:rPr>
+      </w:pPr>
+      <w:r>
+        <w:rPr>
+          <w:b/>
+          <w:bCs/>
+        </w:rPr>
+        <w:t xml:space="preserve">1. </w:t>
+      </w:r>
+      <w:proofErr w:type="spellStart"/>
+      <w:r>
+        <w:rPr>
+          <w:b/>
+          <w:bCs/>
+        </w:rPr>
+        <w:t>Proses</w:t>
+      </w:r>
+      <w:proofErr w:type="spellEnd"/>
+      <w:r>
+        <w:rPr>
+          <w:b/>
+          <w:bCs/>
+        </w:rPr>
+        <w:t xml:space="preserve"> </w:t>
+      </w:r>
+      <w:proofErr w:type="spellStart"/>
+      <w:r>
+        <w:rPr>
+          <w:b/>
+          <w:bCs/>
+        </w:rPr>
+        <w:t>pembuatan</w:t>
+      </w:r>
+      <w:proofErr w:type="spellEnd"/>
+      <w:r>
+        <w:rPr>
+          <w:b/>
+          <w:bCs/>
+        </w:rPr>
+        <w:t xml:space="preserve"> </w:t>
+      </w:r>
+      <w:proofErr w:type="spellStart"/>
+      <w:r>
+        <w:rPr>
+          <w:b/>
+          <w:bCs/>
+        </w:rPr>
+        <w:t>jurnal</w:t>
+      </w:r>
+      <w:proofErr w:type="spellEnd"/>
+      <w:r>
+        <w:rPr>
+          <w:b/>
+          <w:bCs/>
+        </w:rPr>
+        <w:t xml:space="preserve"> </w:t>
+      </w:r>
+      <w:proofErr w:type="spellStart"/>
+      <w:r>
+        <w:rPr>
+          <w:b/>
+          <w:bCs/>
+        </w:rPr>
+        <w:t>umum</w:t>
+      </w:r>
+      <w:proofErr w:type="spellEnd"/>
+      <w:r>
+        <w:rPr>
+          <w:b/>
+          <w:bCs/>
+        </w:rPr>
+        <w:t xml:space="preserve"> </w:t>
+      </w:r>
+      <w:proofErr w:type="spellStart"/>
+      <w:r>
+        <w:rPr>
+          <w:b/>
+          <w:bCs/>
+        </w:rPr>
+        <w:t>otomatis</w:t>
+      </w:r>
+      <w:proofErr w:type="spellEnd"/>
+      <w:r>
+        <w:rPr>
+          <w:b/>
+          <w:bCs/>
+        </w:rPr>
+        <w:t xml:space="preserve"> </w:t>
+      </w:r>
+      <w:proofErr w:type="spellStart"/>
+      <w:r>
+        <w:rPr>
+          <w:b/>
+          <w:bCs/>
+        </w:rPr>
+        <w:t>di</w:t>
+      </w:r>
+      <w:proofErr w:type="spellEnd"/>
+      <w:r>
+        <w:rPr>
+          <w:b/>
+          <w:bCs/>
+        </w:rPr>
+        <w:t xml:space="preserve"> : </w:t>
+      </w:r>
+      <w:proofErr w:type="spellStart"/>
+      <w:r>
+        <w:rPr>
+          <w:b/>
+          <w:bCs/>
+        </w:rPr>
+        <w:t>Pesanan</w:t>
+      </w:r>
+      <w:proofErr w:type="spellEnd"/>
+      <w:r>
+        <w:rPr>
+          <w:b/>
+          <w:bCs/>
+        </w:rPr>
+        <w:t xml:space="preserve"> </w:t>
+      </w:r>
+      <w:proofErr w:type="spellStart"/>
+      <w:r>
+        <w:rPr>
+          <w:b/>
+          <w:bCs/>
+        </w:rPr>
+        <w:t>Pembelian</w:t>
+      </w:r>
+      <w:proofErr w:type="spellEnd"/>
+    </w:p>
+    <w:p>
+      <w:pPr>
+        <w:pStyle w:val="ListParagraph"/>
+        <w:ind w:left="990"/>
+        <w:rPr>
+          <w:b/>
+          <w:bCs/>
+        </w:rPr>
+      </w:pPr>
+    </w:p>
+    <w:p>
+      <w:pPr>
+        <w:pStyle w:val="ListParagraph"/>
+        <w:ind w:left="990"/>
+        <w:rPr>
+          <w:b/>
+          <w:bCs/>
+        </w:rPr>
+      </w:pPr>
+    </w:p>
+    <w:p>
+      <w:pPr>
+        <w:pStyle w:val="ListParagraph"/>
+        <w:ind w:left="990"/>
+        <w:rPr>
+          <w:b/>
+          <w:bCs/>
+        </w:rPr>
+      </w:pPr>
+      <w:r>
+        <w:rPr>
+          <w:b/>
+          <w:bCs/>
+        </w:rPr>
+        <w:t xml:space="preserve">2. </w:t>
+      </w:r>
+      <w:proofErr w:type="spellStart"/>
+      <w:r>
+        <w:rPr>
+          <w:b/>
+          <w:bCs/>
+        </w:rPr>
+        <w:t>Proses</w:t>
+      </w:r>
+      <w:proofErr w:type="spellEnd"/>
+      <w:r>
+        <w:rPr>
+          <w:b/>
+          <w:bCs/>
+        </w:rPr>
+        <w:t xml:space="preserve"> </w:t>
+      </w:r>
+      <w:proofErr w:type="spellStart"/>
+      <w:r>
+        <w:rPr>
+          <w:b/>
+          <w:bCs/>
+        </w:rPr>
+        <w:t>pembuatan</w:t>
+      </w:r>
+      <w:proofErr w:type="spellEnd"/>
+      <w:r>
+        <w:rPr>
+          <w:b/>
+          <w:bCs/>
+        </w:rPr>
+        <w:t xml:space="preserve"> </w:t>
+      </w:r>
+      <w:proofErr w:type="spellStart"/>
+      <w:r>
+        <w:rPr>
+          <w:b/>
+          <w:bCs/>
+        </w:rPr>
+        <w:t>jurnal</w:t>
+      </w:r>
+      <w:proofErr w:type="spellEnd"/>
+      <w:r>
+        <w:rPr>
+          <w:b/>
+          <w:bCs/>
+        </w:rPr>
+        <w:t xml:space="preserve"> </w:t>
+      </w:r>
+      <w:proofErr w:type="spellStart"/>
+      <w:r>
+        <w:rPr>
+          <w:b/>
+          <w:bCs/>
+        </w:rPr>
+        <w:t>umum</w:t>
+      </w:r>
+      <w:proofErr w:type="spellEnd"/>
+      <w:r>
+        <w:rPr>
+          <w:b/>
+          <w:bCs/>
+        </w:rPr>
+        <w:t xml:space="preserve"> </w:t>
+      </w:r>
+      <w:proofErr w:type="spellStart"/>
+      <w:r>
+        <w:rPr>
+          <w:b/>
+          <w:bCs/>
+        </w:rPr>
+        <w:t>otomatis</w:t>
+      </w:r>
+      <w:proofErr w:type="spellEnd"/>
+      <w:r>
+        <w:rPr>
+          <w:b/>
+          <w:bCs/>
+        </w:rPr>
+        <w:t xml:space="preserve"> </w:t>
+      </w:r>
+      <w:proofErr w:type="spellStart"/>
+      <w:r>
+        <w:rPr>
+          <w:b/>
+          <w:bCs/>
+        </w:rPr>
+        <w:t>di</w:t>
+      </w:r>
+      <w:proofErr w:type="spellEnd"/>
+      <w:r>
+        <w:rPr>
+          <w:b/>
+          <w:bCs/>
+        </w:rPr>
+        <w:t xml:space="preserve"> : </w:t>
+      </w:r>
+      <w:proofErr w:type="spellStart"/>
+      <w:r>
+        <w:rPr>
+          <w:b/>
+          <w:bCs/>
+        </w:rPr>
+        <w:t>Pembelian</w:t>
+      </w:r>
+      <w:proofErr w:type="spellEnd"/>
+      <w:r>
+        <w:rPr>
+          <w:b/>
+          <w:bCs/>
+        </w:rPr>
+        <w:t xml:space="preserve"> </w:t>
+      </w:r>
+    </w:p>
+    <w:p>
+      <w:pPr>
+        <w:pStyle w:val="ListParagraph"/>
+        <w:ind w:left="990"/>
+        <w:rPr>
+          <w:b/>
+          <w:bCs/>
+        </w:rPr>
+      </w:pPr>
+      <w:r>
+        <w:rPr>
+          <w:b/>
+          <w:bCs/>
+        </w:rPr>
+        <w:t xml:space="preserve">   </w:t>
+      </w:r>
+    </w:p>
+    <w:p>
+      <w:pPr>
+        <w:pStyle w:val="ListParagraph"/>
+        <w:ind w:left="990"/>
+        <w:rPr>
+          <w:b/>
+          <w:bCs/>
+        </w:rPr>
+      </w:pPr>
+    </w:p>
+    <w:p>
+      <w:pPr>
+        <w:pStyle w:val="ListParagraph"/>
+        <w:ind w:left="990"/>
+        <w:rPr>
+          <w:b/>
+          <w:bCs/>
+        </w:rPr>
+      </w:pPr>
+    </w:p>
+    <w:p>
+      <w:pPr>
+        <w:pStyle w:val="ListParagraph"/>
+        <w:ind w:left="990"/>
+        <w:rPr>
+          <w:b/>
+          <w:bCs/>
+        </w:rPr>
+      </w:pPr>
+      <w:r>
+        <w:rPr>
+          <w:b/>
+          <w:bCs/>
+        </w:rPr>
+        <w:t xml:space="preserve">3. </w:t>
+      </w:r>
+      <w:proofErr w:type="spellStart"/>
+      <w:r>
+        <w:rPr>
+          <w:b/>
+          <w:bCs/>
+        </w:rPr>
+        <w:t>Proses</w:t>
+      </w:r>
+      <w:proofErr w:type="spellEnd"/>
+      <w:r>
+        <w:rPr>
+          <w:b/>
+          <w:bCs/>
+        </w:rPr>
+        <w:t xml:space="preserve"> </w:t>
+      </w:r>
+      <w:proofErr w:type="spellStart"/>
+      <w:r>
+        <w:rPr>
+          <w:b/>
+          <w:bCs/>
+        </w:rPr>
+        <w:t>pembuatan</w:t>
+      </w:r>
+      <w:proofErr w:type="spellEnd"/>
+      <w:r>
+        <w:rPr>
+          <w:b/>
+          <w:bCs/>
+        </w:rPr>
+        <w:t xml:space="preserve"> </w:t>
+      </w:r>
+      <w:proofErr w:type="spellStart"/>
+      <w:r>
+        <w:rPr>
+          <w:b/>
+          <w:bCs/>
+        </w:rPr>
+        <w:t>jurnal</w:t>
+      </w:r>
+      <w:proofErr w:type="spellEnd"/>
+      <w:r>
+        <w:rPr>
+          <w:b/>
+          <w:bCs/>
+        </w:rPr>
+        <w:t xml:space="preserve"> </w:t>
+      </w:r>
+      <w:proofErr w:type="spellStart"/>
+      <w:r>
+        <w:rPr>
+          <w:b/>
+          <w:bCs/>
+        </w:rPr>
+        <w:t>umum</w:t>
+      </w:r>
+      <w:proofErr w:type="spellEnd"/>
+      <w:r>
+        <w:rPr>
+          <w:b/>
+          <w:bCs/>
+        </w:rPr>
+        <w:t xml:space="preserve"> </w:t>
+      </w:r>
+      <w:proofErr w:type="spellStart"/>
+      <w:r>
+        <w:rPr>
+          <w:b/>
+          <w:bCs/>
+        </w:rPr>
+        <w:t>otomatis</w:t>
+      </w:r>
+      <w:proofErr w:type="spellEnd"/>
+      <w:r>
+        <w:rPr>
+          <w:b/>
+          <w:bCs/>
+        </w:rPr>
+        <w:t xml:space="preserve"> </w:t>
+      </w:r>
+      <w:proofErr w:type="spellStart"/>
+      <w:r>
+        <w:rPr>
+          <w:b/>
+          <w:bCs/>
+        </w:rPr>
+        <w:t>di</w:t>
+      </w:r>
+      <w:proofErr w:type="spellEnd"/>
+      <w:r>
+        <w:rPr>
+          <w:b/>
+          <w:bCs/>
+        </w:rPr>
+        <w:t xml:space="preserve"> : Return </w:t>
+      </w:r>
+      <w:proofErr w:type="spellStart"/>
+      <w:r>
+        <w:rPr>
+          <w:b/>
+          <w:bCs/>
+        </w:rPr>
+        <w:t>Pembelian</w:t>
+      </w:r>
+      <w:proofErr w:type="spellEnd"/>
     </w:p>
     <w:p>
       <w:pPr>

</xml_diff>

<commit_message>
update revisi sub menu pembelian : jurnal umum otomatis di tab PO
</commit_message>
<xml_diff>
--- a/Documen Aturusaha/Revisi/REVISI ERP komplit sub menu Pembelian.docx
+++ b/Documen Aturusaha/Revisi/REVISI ERP komplit sub menu Pembelian.docx
@@ -162,7 +162,7 @@
           <v:shape id="_x0000_i1025" type="#_x0000_t75" style="width:467.25pt;height:246.75pt" o:ole="">
             <v:imagedata r:id="rId5" o:title=""/>
           </v:shape>
-          <o:OLEObject Type="Embed" ProgID="Visio.Drawing.11" ShapeID="_x0000_i1025" DrawAspect="Content" ObjectID="_1670736355" r:id="rId6"/>
+          <o:OLEObject Type="Embed" ProgID="Visio.Drawing.11" ShapeID="_x0000_i1025" DrawAspect="Content" ObjectID="_1670790111" r:id="rId6"/>
         </w:object>
       </w:r>
     </w:p>
@@ -738,7 +738,7 @@
           <v:shape id="_x0000_i1026" type="#_x0000_t75" style="width:462.75pt;height:250.5pt" o:ole="">
             <v:imagedata r:id="rId7" o:title=""/>
           </v:shape>
-          <o:OLEObject Type="Embed" ProgID="Visio.Drawing.11" ShapeID="_x0000_i1026" DrawAspect="Content" ObjectID="_1670736356" r:id="rId8"/>
+          <o:OLEObject Type="Embed" ProgID="Visio.Drawing.11" ShapeID="_x0000_i1026" DrawAspect="Content" ObjectID="_1670790112" r:id="rId8"/>
         </w:object>
       </w:r>
     </w:p>
@@ -1025,7 +1025,7 @@
           <v:shape id="_x0000_i1027" type="#_x0000_t75" style="width:468pt;height:226.5pt" o:ole="">
             <v:imagedata r:id="rId10" o:title=""/>
           </v:shape>
-          <o:OLEObject Type="Embed" ProgID="Visio.Drawing.11" ShapeID="_x0000_i1027" DrawAspect="Content" ObjectID="_1670736357" r:id="rId11"/>
+          <o:OLEObject Type="Embed" ProgID="Visio.Drawing.11" ShapeID="_x0000_i1027" DrawAspect="Content" ObjectID="_1670790113" r:id="rId11"/>
         </w:object>
       </w:r>
     </w:p>
@@ -3505,7 +3505,7 @@
           <v:shape id="_x0000_i1028" type="#_x0000_t75" style="width:408pt;height:225.75pt" o:ole="">
             <v:imagedata r:id="rId12" o:title=""/>
           </v:shape>
-          <o:OLEObject Type="Embed" ProgID="Visio.Drawing.11" ShapeID="_x0000_i1028" DrawAspect="Content" ObjectID="_1670736358" r:id="rId13"/>
+          <o:OLEObject Type="Embed" ProgID="Visio.Drawing.11" ShapeID="_x0000_i1028" DrawAspect="Content" ObjectID="_1670790114" r:id="rId13"/>
         </w:object>
       </w:r>
     </w:p>
@@ -3797,7 +3797,7 @@
           <v:shape id="_x0000_i1029" type="#_x0000_t75" style="width:175.5pt;height:154.5pt" o:ole="">
             <v:imagedata r:id="rId14" o:title=""/>
           </v:shape>
-          <o:OLEObject Type="Embed" ProgID="Visio.Drawing.11" ShapeID="_x0000_i1029" DrawAspect="Content" ObjectID="_1670736359" r:id="rId15"/>
+          <o:OLEObject Type="Embed" ProgID="Visio.Drawing.11" ShapeID="_x0000_i1029" DrawAspect="Content" ObjectID="_1670790115" r:id="rId15"/>
         </w:object>
       </w:r>
     </w:p>
@@ -5018,7 +5018,7 @@
           <v:shape id="_x0000_i1030" type="#_x0000_t75" style="width:341.25pt;height:265.5pt" o:ole="">
             <v:imagedata r:id="rId16" o:title=""/>
           </v:shape>
-          <o:OLEObject Type="Embed" ProgID="Visio.Drawing.11" ShapeID="_x0000_i1030" DrawAspect="Content" ObjectID="_1670736360" r:id="rId17"/>
+          <o:OLEObject Type="Embed" ProgID="Visio.Drawing.11" ShapeID="_x0000_i1030" DrawAspect="Content" ObjectID="_1670790116" r:id="rId17"/>
         </w:object>
       </w:r>
     </w:p>
@@ -5230,7 +5230,7 @@
           <v:shape id="_x0000_i1031" type="#_x0000_t75" style="width:341.25pt;height:328.5pt" o:ole="">
             <v:imagedata r:id="rId18" o:title=""/>
           </v:shape>
-          <o:OLEObject Type="Embed" ProgID="Visio.Drawing.11" ShapeID="_x0000_i1031" DrawAspect="Content" ObjectID="_1670736361" r:id="rId19"/>
+          <o:OLEObject Type="Embed" ProgID="Visio.Drawing.11" ShapeID="_x0000_i1031" DrawAspect="Content" ObjectID="_1670790117" r:id="rId19"/>
         </w:object>
       </w:r>
     </w:p>
@@ -5634,7 +5634,7 @@
           <v:shape id="_x0000_i1032" type="#_x0000_t75" style="width:462.75pt;height:250.5pt" o:ole="">
             <v:imagedata r:id="rId21" o:title=""/>
           </v:shape>
-          <o:OLEObject Type="Embed" ProgID="Visio.Drawing.11" ShapeID="_x0000_i1032" DrawAspect="Content" ObjectID="_1670736362" r:id="rId22"/>
+          <o:OLEObject Type="Embed" ProgID="Visio.Drawing.11" ShapeID="_x0000_i1032" DrawAspect="Content" ObjectID="_1670790118" r:id="rId22"/>
         </w:object>
       </w:r>
     </w:p>
@@ -5725,20 +5725,35 @@
       <w:pPr>
         <w:pStyle w:val="ListParagraph"/>
         <w:ind w:left="1440"/>
-        <w:rPr>
-          <w:b/>
-          <w:sz w:val="24"/>
-          <w:szCs w:val="24"/>
-        </w:rPr>
       </w:pPr>
       <w:r>
         <w:object w:dxaOrig="13224" w:dyaOrig="10322">
-          <v:shape id="_x0000_i1033" type="#_x0000_t75" style="width:467.25pt;height:365.25pt" o:ole="">
+          <v:shape id="_x0000_i1038" type="#_x0000_t75" style="width:443.25pt;height:412.5pt" o:ole="">
             <v:imagedata r:id="rId23" o:title=""/>
           </v:shape>
-          <o:OLEObject Type="Embed" ProgID="Visio.Drawing.11" ShapeID="_x0000_i1033" DrawAspect="Content" ObjectID="_1670736363" r:id="rId24"/>
+          <o:OLEObject Type="Embed" ProgID="Visio.Drawing.11" ShapeID="_x0000_i1038" DrawAspect="Content" ObjectID="_1670790119" r:id="rId24"/>
         </w:object>
       </w:r>
+      <w:r>
+        <w:t>+</w:t>
+      </w:r>
+    </w:p>
+    <w:p>
+      <w:pPr>
+        <w:pStyle w:val="ListParagraph"/>
+        <w:ind w:left="1440"/>
+      </w:pPr>
+    </w:p>
+    <w:p>
+      <w:pPr>
+        <w:pStyle w:val="ListParagraph"/>
+        <w:ind w:left="1440"/>
+        <w:rPr>
+          <w:b/>
+          <w:sz w:val="24"/>
+          <w:szCs w:val="24"/>
+        </w:rPr>
+      </w:pPr>
     </w:p>
     <w:p>
       <w:pPr>
@@ -5957,7 +5972,6 @@
           <w:sz w:val="24"/>
           <w:szCs w:val="24"/>
         </w:rPr>
-        <w:lastRenderedPageBreak/>
         <w:tab/>
         <w:t xml:space="preserve">2. </w:t>
       </w:r>
@@ -9018,6 +9032,7 @@
           <w:sz w:val="24"/>
           <w:szCs w:val="24"/>
         </w:rPr>
+        <w:lastRenderedPageBreak/>
         <w:t>Kas</w:t>
       </w:r>
       <w:proofErr w:type="spellEnd"/>
@@ -9136,7 +9151,6 @@
           <w:sz w:val="24"/>
           <w:szCs w:val="24"/>
         </w:rPr>
-        <w:lastRenderedPageBreak/>
         <w:t>Setelah</w:t>
       </w:r>
       <w:proofErr w:type="spellEnd"/>
@@ -9634,10 +9648,10 @@
       </w:pPr>
       <w:r>
         <w:object w:dxaOrig="10246" w:dyaOrig="4995">
-          <v:shape id="_x0000_i1034" type="#_x0000_t75" style="width:468pt;height:228pt" o:ole="">
+          <v:shape id="_x0000_i1033" type="#_x0000_t75" style="width:468pt;height:228pt" o:ole="">
             <v:imagedata r:id="rId26" o:title=""/>
           </v:shape>
-          <o:OLEObject Type="Embed" ProgID="Visio.Drawing.11" ShapeID="_x0000_i1034" DrawAspect="Content" ObjectID="_1670736364" r:id="rId27"/>
+          <o:OLEObject Type="Embed" ProgID="Visio.Drawing.11" ShapeID="_x0000_i1033" DrawAspect="Content" ObjectID="_1670790120" r:id="rId27"/>
         </w:object>
       </w:r>
     </w:p>
@@ -9701,10 +9715,10 @@
       </w:pPr>
       <w:r>
         <w:object w:dxaOrig="13224" w:dyaOrig="10783">
-          <v:shape id="_x0000_i1035" type="#_x0000_t75" style="width:467.25pt;height:381pt" o:ole="">
+          <v:shape id="_x0000_i1039" type="#_x0000_t75" style="width:450.75pt;height:367.5pt" o:ole="">
             <v:imagedata r:id="rId28" o:title=""/>
           </v:shape>
-          <o:OLEObject Type="Embed" ProgID="Visio.Drawing.11" ShapeID="_x0000_i1035" DrawAspect="Content" ObjectID="_1670736365" r:id="rId29"/>
+          <o:OLEObject Type="Embed" ProgID="Visio.Drawing.11" ShapeID="_x0000_i1039" DrawAspect="Content" ObjectID="_1670790121" r:id="rId29"/>
         </w:object>
       </w:r>
     </w:p>
@@ -10370,11 +10384,11 @@
         <w:ind w:left="1080"/>
       </w:pPr>
       <w:r>
-        <w:object w:dxaOrig="9412" w:dyaOrig="7284">
-          <v:shape id="_x0000_i1036" type="#_x0000_t75" style="width:468pt;height:362.25pt" o:ole="">
+        <w:object w:dxaOrig="9393" w:dyaOrig="7824">
+          <v:shape id="_x0000_i1040" type="#_x0000_t75" style="width:469.5pt;height:391.5pt" o:ole="">
             <v:imagedata r:id="rId30" o:title=""/>
           </v:shape>
-          <o:OLEObject Type="Embed" ProgID="Visio.Drawing.11" ShapeID="_x0000_i1036" DrawAspect="Content" ObjectID="_1670736366" r:id="rId31"/>
+          <o:OLEObject Type="Embed" ProgID="Visio.Drawing.11" ShapeID="_x0000_i1040" DrawAspect="Content" ObjectID="_1670790122" r:id="rId31"/>
         </w:object>
       </w:r>
     </w:p>
@@ -10693,10 +10707,10 @@
       </w:pPr>
       <w:r>
         <w:object w:dxaOrig="12562" w:dyaOrig="6446">
-          <v:shape id="_x0000_i1037" type="#_x0000_t75" style="width:468pt;height:240pt" o:ole="">
+          <v:shape id="_x0000_i1041" type="#_x0000_t75" style="width:473.25pt;height:286.5pt" o:ole="">
             <v:imagedata r:id="rId32" o:title=""/>
           </v:shape>
-          <o:OLEObject Type="Embed" ProgID="Visio.Drawing.11" ShapeID="_x0000_i1037" DrawAspect="Content" ObjectID="_1670736367" r:id="rId33"/>
+          <o:OLEObject Type="Embed" ProgID="Visio.Drawing.11" ShapeID="_x0000_i1041" DrawAspect="Content" ObjectID="_1670790123" r:id="rId33"/>
         </w:object>
       </w:r>
     </w:p>
@@ -10741,6 +10755,7 @@
           <w:sz w:val="24"/>
           <w:szCs w:val="24"/>
         </w:rPr>
+        <w:lastRenderedPageBreak/>
         <w:t>jumlah</w:t>
       </w:r>
       <w:proofErr w:type="spellEnd"/>
@@ -10936,7 +10951,6 @@
           <w:b/>
           <w:bCs/>
         </w:rPr>
-        <w:lastRenderedPageBreak/>
         <w:t>Tab</w:t>
       </w:r>
       <w:r>
@@ -11348,7 +11362,7 @@
     <w:p>
       <w:pPr>
         <w:pStyle w:val="ListParagraph"/>
-        <w:ind w:left="1440"/>
+        <w:ind w:left="270"/>
         <w:rPr>
           <w:sz w:val="24"/>
           <w:szCs w:val="24"/>
@@ -11356,10 +11370,10 @@
       </w:pPr>
       <w:r>
         <w:object w:dxaOrig="12954" w:dyaOrig="7129">
-          <v:shape id="_x0000_i1038" type="#_x0000_t75" style="width:468pt;height:257.25pt" o:ole="">
+          <v:shape id="_x0000_i1042" type="#_x0000_t75" style="width:513.75pt;height:327.75pt" o:ole="">
             <v:imagedata r:id="rId35" o:title=""/>
           </v:shape>
-          <o:OLEObject Type="Embed" ProgID="Visio.Drawing.11" ShapeID="_x0000_i1038" DrawAspect="Content" ObjectID="_1670736368" r:id="rId36"/>
+          <o:OLEObject Type="Embed" ProgID="Visio.Drawing.11" ShapeID="_x0000_i1042" DrawAspect="Content" ObjectID="_1670790124" r:id="rId36"/>
         </w:object>
       </w:r>
     </w:p>
@@ -11422,10 +11436,10 @@
       </w:pPr>
       <w:r>
         <w:object w:dxaOrig="10265" w:dyaOrig="6458">
-          <v:shape id="_x0000_i1039" type="#_x0000_t75" style="width:467.25pt;height:294pt" o:ole="">
+          <v:shape id="_x0000_i1034" type="#_x0000_t75" style="width:467.25pt;height:294pt" o:ole="">
             <v:imagedata r:id="rId37" o:title=""/>
           </v:shape>
-          <o:OLEObject Type="Embed" ProgID="Visio.Drawing.11" ShapeID="_x0000_i1039" DrawAspect="Content" ObjectID="_1670736369" r:id="rId38"/>
+          <o:OLEObject Type="Embed" ProgID="Visio.Drawing.11" ShapeID="_x0000_i1034" DrawAspect="Content" ObjectID="_1670790125" r:id="rId38"/>
         </w:object>
       </w:r>
     </w:p>
@@ -11626,10 +11640,10 @@
       </w:pPr>
       <w:r>
         <w:object w:dxaOrig="7053" w:dyaOrig="5664">
-          <v:shape id="_x0000_i1040" type="#_x0000_t75" style="width:352.5pt;height:261pt" o:ole="">
+          <v:shape id="_x0000_i1035" type="#_x0000_t75" style="width:352.5pt;height:261pt" o:ole="">
             <v:imagedata r:id="rId39" o:title=""/>
           </v:shape>
-          <o:OLEObject Type="Embed" ProgID="Visio.Drawing.11" ShapeID="_x0000_i1040" DrawAspect="Content" ObjectID="_1670736370" r:id="rId40"/>
+          <o:OLEObject Type="Embed" ProgID="Visio.Drawing.11" ShapeID="_x0000_i1035" DrawAspect="Content" ObjectID="_1670790126" r:id="rId40"/>
         </w:object>
       </w:r>
     </w:p>
@@ -11780,7 +11794,6 @@
           <w:b/>
           <w:bCs/>
         </w:rPr>
-        <w:lastRenderedPageBreak/>
         <w:t xml:space="preserve">Tab sub Menu  Return </w:t>
       </w:r>
       <w:proofErr w:type="spellStart"/>
@@ -12212,14 +12225,14 @@
     <w:p>
       <w:pPr>
         <w:pStyle w:val="ListParagraph"/>
-        <w:ind w:left="990"/>
+        <w:ind w:left="90"/>
       </w:pPr>
       <w:r>
         <w:object w:dxaOrig="13003" w:dyaOrig="4995">
-          <v:shape id="_x0000_i1041" type="#_x0000_t75" style="width:467.25pt;height:179.25pt" o:ole="">
+          <v:shape id="_x0000_i1043" type="#_x0000_t75" style="width:521.25pt;height:249.75pt" o:ole="">
             <v:imagedata r:id="rId42" o:title=""/>
           </v:shape>
-          <o:OLEObject Type="Embed" ProgID="Visio.Drawing.11" ShapeID="_x0000_i1041" DrawAspect="Content" ObjectID="_1670736371" r:id="rId43"/>
+          <o:OLEObject Type="Embed" ProgID="Visio.Drawing.11" ShapeID="_x0000_i1043" DrawAspect="Content" ObjectID="_1670790127" r:id="rId43"/>
         </w:object>
       </w:r>
     </w:p>
@@ -12433,10 +12446,10 @@
       </w:pPr>
       <w:r>
         <w:object w:dxaOrig="10246" w:dyaOrig="7177">
-          <v:shape id="_x0000_i1044" type="#_x0000_t75" style="width:468pt;height:327.75pt" o:ole="">
+          <v:shape id="_x0000_i1036" type="#_x0000_t75" style="width:468pt;height:327.75pt" o:ole="">
             <v:imagedata r:id="rId44" o:title=""/>
           </v:shape>
-          <o:OLEObject Type="Embed" ProgID="Visio.Drawing.11" ShapeID="_x0000_i1044" DrawAspect="Content" ObjectID="_1670736372" r:id="rId45"/>
+          <o:OLEObject Type="Embed" ProgID="Visio.Drawing.11" ShapeID="_x0000_i1036" DrawAspect="Content" ObjectID="_1670790128" r:id="rId45"/>
         </w:object>
       </w:r>
     </w:p>
@@ -13091,6 +13104,7 @@
         <w:rPr>
           <w:bCs/>
         </w:rPr>
+        <w:lastRenderedPageBreak/>
         <w:t xml:space="preserve">4. </w:t>
       </w:r>
       <w:proofErr w:type="spellStart"/>
@@ -13427,10 +13441,10 @@
       </w:pPr>
       <w:r>
         <w:object w:dxaOrig="10246" w:dyaOrig="6998">
-          <v:shape id="_x0000_i1042" type="#_x0000_t75" style="width:468pt;height:319.5pt" o:ole="">
+          <v:shape id="_x0000_i1037" type="#_x0000_t75" style="width:468pt;height:319.5pt" o:ole="">
             <v:imagedata r:id="rId46" o:title=""/>
           </v:shape>
-          <o:OLEObject Type="Embed" ProgID="Visio.Drawing.11" ShapeID="_x0000_i1042" DrawAspect="Content" ObjectID="_1670736373" r:id="rId47"/>
+          <o:OLEObject Type="Embed" ProgID="Visio.Drawing.11" ShapeID="_x0000_i1037" DrawAspect="Content" ObjectID="_1670790129" r:id="rId47"/>
         </w:object>
       </w:r>
     </w:p>
@@ -13916,7 +13930,7 @@
     <w:p>
       <w:pPr>
         <w:pStyle w:val="ListParagraph"/>
-        <w:ind w:left="990"/>
+        <w:ind w:left="90"/>
         <w:rPr>
           <w:b/>
           <w:bCs/>
@@ -13924,10 +13938,10 @@
       </w:pPr>
       <w:r>
         <w:object w:dxaOrig="12929" w:dyaOrig="4801">
-          <v:shape id="_x0000_i1043" type="#_x0000_t75" style="width:467.25pt;height:192pt" o:ole="">
+          <v:shape id="_x0000_i1044" type="#_x0000_t75" style="width:518.25pt;height:255pt" o:ole="">
             <v:imagedata r:id="rId48" o:title=""/>
           </v:shape>
-          <o:OLEObject Type="Embed" ProgID="Visio.Drawing.11" ShapeID="_x0000_i1043" DrawAspect="Content" ObjectID="_1670736374" r:id="rId49"/>
+          <o:OLEObject Type="Embed" ProgID="Visio.Drawing.11" ShapeID="_x0000_i1044" DrawAspect="Content" ObjectID="_1670790130" r:id="rId49"/>
         </w:object>
       </w:r>
     </w:p>
@@ -14684,9 +14698,9 @@
         </w:rPr>
         <w:drawing>
           <wp:inline distT="0" distB="0" distL="0" distR="0">
-            <wp:extent cx="5943600" cy="3110023"/>
+            <wp:extent cx="5467350" cy="2762250"/>
             <wp:effectExtent l="19050" t="0" r="0" b="0"/>
-            <wp:docPr id="26" name="Picture 26"/>
+            <wp:docPr id="23" name="Picture 23"/>
             <wp:cNvGraphicFramePr>
               <a:graphicFrameLocks xmlns:a="http://schemas.openxmlformats.org/drawingml/2006/main" noChangeAspect="1"/>
             </wp:cNvGraphicFramePr>
@@ -14694,7 +14708,7 @@
               <a:graphicData uri="http://schemas.openxmlformats.org/drawingml/2006/picture">
                 <pic:pic xmlns:pic="http://schemas.openxmlformats.org/drawingml/2006/picture">
                   <pic:nvPicPr>
-                    <pic:cNvPr id="0" name="Picture 26"/>
+                    <pic:cNvPr id="0" name="Picture 23"/>
                     <pic:cNvPicPr>
                       <a:picLocks noChangeAspect="1" noChangeArrowheads="1"/>
                     </pic:cNvPicPr>
@@ -14709,7 +14723,899 @@
                   <pic:spPr bwMode="auto">
                     <a:xfrm>
                       <a:off x="0" y="0"/>
-                      <a:ext cx="5943600" cy="3110023"/>
+                      <a:ext cx="5474139" cy="2765680"/>
+                    </a:xfrm>
+                    <a:prstGeom prst="rect">
+                      <a:avLst/>
+                    </a:prstGeom>
+                    <a:noFill/>
+                  </pic:spPr>
+                </pic:pic>
+              </a:graphicData>
+            </a:graphic>
+          </wp:inline>
+        </w:drawing>
+      </w:r>
+    </w:p>
+    <w:p>
+      <w:pPr>
+        <w:pStyle w:val="ListParagraph"/>
+        <w:ind w:left="990"/>
+        <w:rPr>
+          <w:bCs/>
+        </w:rPr>
+      </w:pPr>
+    </w:p>
+    <w:p>
+      <w:pPr>
+        <w:pStyle w:val="ListParagraph"/>
+        <w:ind w:left="990"/>
+        <w:rPr>
+          <w:b/>
+          <w:bCs/>
+        </w:rPr>
+      </w:pPr>
+      <w:proofErr w:type="spellStart"/>
+      <w:r>
+        <w:rPr>
+          <w:b/>
+          <w:bCs/>
+        </w:rPr>
+        <w:t>Tampilannya</w:t>
+      </w:r>
+      <w:proofErr w:type="spellEnd"/>
+      <w:r>
+        <w:rPr>
+          <w:b/>
+          <w:bCs/>
+        </w:rPr>
+        <w:t xml:space="preserve"> </w:t>
+      </w:r>
+      <w:proofErr w:type="spellStart"/>
+      <w:r>
+        <w:rPr>
+          <w:b/>
+          <w:bCs/>
+        </w:rPr>
+        <w:t>sbb</w:t>
+      </w:r>
+      <w:proofErr w:type="spellEnd"/>
+      <w:r>
+        <w:rPr>
+          <w:b/>
+          <w:bCs/>
+        </w:rPr>
+        <w:t>:</w:t>
+      </w:r>
+    </w:p>
+    <w:p>
+      <w:pPr>
+        <w:pStyle w:val="ListParagraph"/>
+        <w:ind w:left="990"/>
+        <w:rPr>
+          <w:b/>
+          <w:bCs/>
+        </w:rPr>
+      </w:pPr>
+    </w:p>
+    <w:p>
+      <w:pPr>
+        <w:pStyle w:val="ListParagraph"/>
+        <w:ind w:left="90"/>
+        <w:rPr>
+          <w:b/>
+          <w:bCs/>
+        </w:rPr>
+      </w:pPr>
+      <w:r>
+        <w:rPr>
+          <w:b/>
+          <w:bCs/>
+        </w:rPr>
+        <w:object w:dxaOrig="13100" w:dyaOrig="4670">
+          <v:shape id="_x0000_i1045" type="#_x0000_t75" style="width:525pt;height:233.25pt" o:ole="">
+            <v:imagedata r:id="rId51" o:title=""/>
+          </v:shape>
+          <o:OLEObject Type="Embed" ProgID="Visio.Drawing.11" ShapeID="_x0000_i1045" DrawAspect="Content" ObjectID="_1670790131" r:id="rId52"/>
+        </w:object>
+      </w:r>
+    </w:p>
+    <w:p>
+      <w:pPr>
+        <w:pStyle w:val="ListParagraph"/>
+        <w:ind w:left="990"/>
+        <w:rPr>
+          <w:b/>
+          <w:bCs/>
+        </w:rPr>
+      </w:pPr>
+    </w:p>
+    <w:p>
+      <w:pPr>
+        <w:pStyle w:val="ListParagraph"/>
+        <w:ind w:left="990"/>
+        <w:rPr>
+          <w:b/>
+          <w:bCs/>
+        </w:rPr>
+      </w:pPr>
+    </w:p>
+    <w:p>
+      <w:pPr>
+        <w:pStyle w:val="ListParagraph"/>
+        <w:ind w:left="990"/>
+        <w:rPr>
+          <w:b/>
+          <w:bCs/>
+        </w:rPr>
+      </w:pPr>
+    </w:p>
+    <w:p>
+      <w:pPr>
+        <w:pStyle w:val="ListParagraph"/>
+        <w:ind w:left="990"/>
+        <w:rPr>
+          <w:b/>
+          <w:bCs/>
+        </w:rPr>
+      </w:pPr>
+    </w:p>
+    <w:p>
+      <w:pPr>
+        <w:pStyle w:val="ListParagraph"/>
+        <w:ind w:left="990"/>
+        <w:rPr>
+          <w:bCs/>
+        </w:rPr>
+      </w:pPr>
+      <w:proofErr w:type="spellStart"/>
+      <w:r>
+        <w:rPr>
+          <w:b/>
+          <w:bCs/>
+        </w:rPr>
+        <w:t>Jenis</w:t>
+      </w:r>
+      <w:proofErr w:type="spellEnd"/>
+      <w:r>
+        <w:rPr>
+          <w:b/>
+          <w:bCs/>
+        </w:rPr>
+        <w:t xml:space="preserve"> </w:t>
+      </w:r>
+      <w:proofErr w:type="spellStart"/>
+      <w:r>
+        <w:rPr>
+          <w:b/>
+          <w:bCs/>
+        </w:rPr>
+        <w:t>Transaksi</w:t>
+      </w:r>
+      <w:proofErr w:type="spellEnd"/>
+      <w:r>
+        <w:rPr>
+          <w:b/>
+          <w:bCs/>
+        </w:rPr>
+        <w:t xml:space="preserve"> </w:t>
+      </w:r>
+      <w:proofErr w:type="spellStart"/>
+      <w:r>
+        <w:rPr>
+          <w:b/>
+          <w:bCs/>
+        </w:rPr>
+        <w:t>jurnal</w:t>
+      </w:r>
+      <w:proofErr w:type="spellEnd"/>
+      <w:r>
+        <w:rPr>
+          <w:b/>
+          <w:bCs/>
+        </w:rPr>
+        <w:t xml:space="preserve"> </w:t>
+      </w:r>
+      <w:proofErr w:type="spellStart"/>
+      <w:r>
+        <w:rPr>
+          <w:b/>
+          <w:bCs/>
+        </w:rPr>
+        <w:t>umum</w:t>
+      </w:r>
+      <w:proofErr w:type="spellEnd"/>
+      <w:r>
+        <w:rPr>
+          <w:b/>
+          <w:bCs/>
+        </w:rPr>
+        <w:t xml:space="preserve"> </w:t>
+      </w:r>
+      <w:r>
+        <w:rPr>
+          <w:bCs/>
+        </w:rPr>
+        <w:t xml:space="preserve">pd sub menu </w:t>
+      </w:r>
+      <w:proofErr w:type="spellStart"/>
+      <w:r>
+        <w:rPr>
+          <w:bCs/>
+        </w:rPr>
+        <w:t>pembelian</w:t>
+      </w:r>
+      <w:proofErr w:type="spellEnd"/>
+      <w:r>
+        <w:rPr>
+          <w:bCs/>
+        </w:rPr>
+        <w:t>:</w:t>
+      </w:r>
+    </w:p>
+    <w:p>
+      <w:pPr>
+        <w:pStyle w:val="ListParagraph"/>
+        <w:ind w:left="990"/>
+        <w:rPr>
+          <w:bCs/>
+        </w:rPr>
+      </w:pPr>
+      <w:r>
+        <w:rPr>
+          <w:bCs/>
+        </w:rPr>
+        <w:t xml:space="preserve">1. </w:t>
+      </w:r>
+      <w:proofErr w:type="spellStart"/>
+      <w:r>
+        <w:rPr>
+          <w:bCs/>
+        </w:rPr>
+        <w:t>Pembayaran</w:t>
+      </w:r>
+      <w:proofErr w:type="spellEnd"/>
+      <w:r>
+        <w:rPr>
+          <w:bCs/>
+        </w:rPr>
+        <w:t xml:space="preserve"> </w:t>
+      </w:r>
+      <w:proofErr w:type="spellStart"/>
+      <w:r>
+        <w:rPr>
+          <w:bCs/>
+        </w:rPr>
+        <w:t>uang</w:t>
+      </w:r>
+      <w:proofErr w:type="spellEnd"/>
+      <w:r>
+        <w:rPr>
+          <w:bCs/>
+        </w:rPr>
+        <w:t xml:space="preserve"> </w:t>
+      </w:r>
+      <w:proofErr w:type="spellStart"/>
+      <w:r>
+        <w:rPr>
+          <w:bCs/>
+        </w:rPr>
+        <w:t>muka</w:t>
+      </w:r>
+      <w:proofErr w:type="spellEnd"/>
+      <w:r>
+        <w:rPr>
+          <w:bCs/>
+        </w:rPr>
+        <w:t xml:space="preserve"> </w:t>
+      </w:r>
+      <w:proofErr w:type="spellStart"/>
+      <w:r>
+        <w:rPr>
+          <w:bCs/>
+        </w:rPr>
+        <w:t>pesanan</w:t>
+      </w:r>
+      <w:proofErr w:type="spellEnd"/>
+      <w:r>
+        <w:rPr>
+          <w:bCs/>
+        </w:rPr>
+        <w:t xml:space="preserve"> </w:t>
+      </w:r>
+      <w:proofErr w:type="spellStart"/>
+      <w:r>
+        <w:rPr>
+          <w:bCs/>
+        </w:rPr>
+        <w:t>pembelian</w:t>
+      </w:r>
+      <w:proofErr w:type="spellEnd"/>
+    </w:p>
+    <w:p>
+      <w:pPr>
+        <w:pStyle w:val="ListParagraph"/>
+        <w:ind w:left="990"/>
+        <w:rPr>
+          <w:bCs/>
+        </w:rPr>
+      </w:pPr>
+      <w:r>
+        <w:rPr>
+          <w:bCs/>
+        </w:rPr>
+        <w:t xml:space="preserve">2. </w:t>
+      </w:r>
+      <w:proofErr w:type="spellStart"/>
+      <w:r>
+        <w:rPr>
+          <w:bCs/>
+        </w:rPr>
+        <w:t>Pembelian</w:t>
+      </w:r>
+      <w:proofErr w:type="spellEnd"/>
+      <w:r>
+        <w:rPr>
+          <w:bCs/>
+        </w:rPr>
+        <w:t xml:space="preserve"> </w:t>
+      </w:r>
+      <w:proofErr w:type="spellStart"/>
+      <w:r>
+        <w:rPr>
+          <w:bCs/>
+        </w:rPr>
+        <w:t>barang</w:t>
+      </w:r>
+      <w:proofErr w:type="spellEnd"/>
+      <w:r>
+        <w:rPr>
+          <w:bCs/>
+        </w:rPr>
+        <w:t xml:space="preserve"> </w:t>
+      </w:r>
+      <w:proofErr w:type="spellStart"/>
+      <w:r>
+        <w:rPr>
+          <w:bCs/>
+        </w:rPr>
+        <w:t>Tunai</w:t>
+      </w:r>
+      <w:proofErr w:type="spellEnd"/>
+    </w:p>
+    <w:p>
+      <w:pPr>
+        <w:pStyle w:val="ListParagraph"/>
+        <w:ind w:left="990"/>
+        <w:rPr>
+          <w:bCs/>
+        </w:rPr>
+      </w:pPr>
+      <w:r>
+        <w:rPr>
+          <w:bCs/>
+        </w:rPr>
+        <w:t xml:space="preserve">3. </w:t>
+      </w:r>
+      <w:proofErr w:type="spellStart"/>
+      <w:r>
+        <w:rPr>
+          <w:bCs/>
+        </w:rPr>
+        <w:t>Pembelian</w:t>
+      </w:r>
+      <w:proofErr w:type="spellEnd"/>
+      <w:r>
+        <w:rPr>
+          <w:bCs/>
+        </w:rPr>
+        <w:t xml:space="preserve"> </w:t>
+      </w:r>
+      <w:proofErr w:type="spellStart"/>
+      <w:r>
+        <w:rPr>
+          <w:bCs/>
+        </w:rPr>
+        <w:t>barang</w:t>
+      </w:r>
+      <w:proofErr w:type="spellEnd"/>
+      <w:r>
+        <w:rPr>
+          <w:bCs/>
+        </w:rPr>
+        <w:t xml:space="preserve"> </w:t>
+      </w:r>
+      <w:proofErr w:type="spellStart"/>
+      <w:r>
+        <w:rPr>
+          <w:bCs/>
+        </w:rPr>
+        <w:t>kredit</w:t>
+      </w:r>
+      <w:proofErr w:type="spellEnd"/>
+    </w:p>
+    <w:p>
+      <w:pPr>
+        <w:pStyle w:val="ListParagraph"/>
+        <w:ind w:left="990"/>
+        <w:rPr>
+          <w:bCs/>
+        </w:rPr>
+      </w:pPr>
+      <w:r>
+        <w:rPr>
+          <w:bCs/>
+        </w:rPr>
+        <w:t xml:space="preserve">4. </w:t>
+      </w:r>
+      <w:proofErr w:type="spellStart"/>
+      <w:r>
+        <w:rPr>
+          <w:bCs/>
+        </w:rPr>
+        <w:t>potongan</w:t>
+      </w:r>
+      <w:proofErr w:type="spellEnd"/>
+      <w:r>
+        <w:rPr>
+          <w:bCs/>
+        </w:rPr>
+        <w:t xml:space="preserve"> </w:t>
+      </w:r>
+      <w:proofErr w:type="spellStart"/>
+      <w:r>
+        <w:rPr>
+          <w:bCs/>
+        </w:rPr>
+        <w:t>pembelian</w:t>
+      </w:r>
+      <w:proofErr w:type="spellEnd"/>
+    </w:p>
+    <w:p>
+      <w:pPr>
+        <w:pStyle w:val="ListParagraph"/>
+        <w:ind w:left="990"/>
+        <w:rPr>
+          <w:bCs/>
+        </w:rPr>
+      </w:pPr>
+      <w:r>
+        <w:rPr>
+          <w:bCs/>
+        </w:rPr>
+        <w:t xml:space="preserve">5. </w:t>
+      </w:r>
+      <w:proofErr w:type="spellStart"/>
+      <w:r>
+        <w:rPr>
+          <w:bCs/>
+        </w:rPr>
+        <w:t>Beban</w:t>
+      </w:r>
+      <w:proofErr w:type="spellEnd"/>
+      <w:r>
+        <w:rPr>
+          <w:bCs/>
+        </w:rPr>
+        <w:t xml:space="preserve"> </w:t>
+      </w:r>
+      <w:proofErr w:type="spellStart"/>
+      <w:r>
+        <w:rPr>
+          <w:bCs/>
+        </w:rPr>
+        <w:t>angkut</w:t>
+      </w:r>
+      <w:proofErr w:type="spellEnd"/>
+      <w:r>
+        <w:rPr>
+          <w:bCs/>
+        </w:rPr>
+        <w:t xml:space="preserve"> </w:t>
+      </w:r>
+      <w:proofErr w:type="spellStart"/>
+      <w:r>
+        <w:rPr>
+          <w:bCs/>
+        </w:rPr>
+        <w:t>pembelian</w:t>
+      </w:r>
+      <w:proofErr w:type="spellEnd"/>
+    </w:p>
+    <w:p>
+      <w:pPr>
+        <w:pStyle w:val="ListParagraph"/>
+        <w:ind w:left="990"/>
+        <w:rPr>
+          <w:bCs/>
+        </w:rPr>
+      </w:pPr>
+      <w:r>
+        <w:rPr>
+          <w:bCs/>
+        </w:rPr>
+        <w:t xml:space="preserve">6. Return </w:t>
+      </w:r>
+      <w:proofErr w:type="spellStart"/>
+      <w:r>
+        <w:rPr>
+          <w:bCs/>
+        </w:rPr>
+        <w:t>pembelian</w:t>
+      </w:r>
+      <w:proofErr w:type="spellEnd"/>
+      <w:r>
+        <w:rPr>
+          <w:bCs/>
+        </w:rPr>
+        <w:t xml:space="preserve"> </w:t>
+      </w:r>
+      <w:proofErr w:type="spellStart"/>
+      <w:r>
+        <w:rPr>
+          <w:bCs/>
+        </w:rPr>
+        <w:t>ganti</w:t>
+      </w:r>
+      <w:proofErr w:type="spellEnd"/>
+      <w:r>
+        <w:rPr>
+          <w:bCs/>
+        </w:rPr>
+        <w:t xml:space="preserve"> </w:t>
+      </w:r>
+      <w:proofErr w:type="spellStart"/>
+      <w:r>
+        <w:rPr>
+          <w:bCs/>
+        </w:rPr>
+        <w:t>barang</w:t>
+      </w:r>
+      <w:proofErr w:type="spellEnd"/>
+    </w:p>
+    <w:p>
+      <w:pPr>
+        <w:pStyle w:val="ListParagraph"/>
+        <w:ind w:left="990"/>
+        <w:rPr>
+          <w:bCs/>
+        </w:rPr>
+      </w:pPr>
+      <w:r>
+        <w:rPr>
+          <w:bCs/>
+        </w:rPr>
+        <w:t xml:space="preserve">7. Return </w:t>
+      </w:r>
+      <w:proofErr w:type="spellStart"/>
+      <w:r>
+        <w:rPr>
+          <w:bCs/>
+        </w:rPr>
+        <w:t>pembelian</w:t>
+      </w:r>
+      <w:proofErr w:type="spellEnd"/>
+      <w:r>
+        <w:rPr>
+          <w:bCs/>
+        </w:rPr>
+        <w:t xml:space="preserve"> </w:t>
+      </w:r>
+      <w:proofErr w:type="spellStart"/>
+      <w:r>
+        <w:rPr>
+          <w:bCs/>
+        </w:rPr>
+        <w:t>ganti</w:t>
+      </w:r>
+      <w:proofErr w:type="spellEnd"/>
+      <w:r>
+        <w:rPr>
+          <w:bCs/>
+        </w:rPr>
+        <w:t xml:space="preserve"> </w:t>
+      </w:r>
+      <w:proofErr w:type="spellStart"/>
+      <w:r>
+        <w:rPr>
+          <w:bCs/>
+        </w:rPr>
+        <w:t>uang</w:t>
+      </w:r>
+      <w:proofErr w:type="spellEnd"/>
+    </w:p>
+    <w:p>
+      <w:pPr>
+        <w:pStyle w:val="ListParagraph"/>
+        <w:ind w:left="990"/>
+        <w:rPr>
+          <w:bCs/>
+        </w:rPr>
+      </w:pPr>
+      <w:r>
+        <w:rPr>
+          <w:bCs/>
+        </w:rPr>
+        <w:t xml:space="preserve">8. Return </w:t>
+      </w:r>
+      <w:proofErr w:type="spellStart"/>
+      <w:r>
+        <w:rPr>
+          <w:bCs/>
+        </w:rPr>
+        <w:t>pembelian</w:t>
+      </w:r>
+      <w:proofErr w:type="spellEnd"/>
+      <w:r>
+        <w:rPr>
+          <w:bCs/>
+        </w:rPr>
+        <w:t xml:space="preserve"> </w:t>
+      </w:r>
+      <w:proofErr w:type="spellStart"/>
+      <w:r>
+        <w:rPr>
+          <w:bCs/>
+        </w:rPr>
+        <w:t>potong</w:t>
+      </w:r>
+      <w:proofErr w:type="spellEnd"/>
+      <w:r>
+        <w:rPr>
+          <w:bCs/>
+        </w:rPr>
+        <w:t xml:space="preserve"> </w:t>
+      </w:r>
+      <w:proofErr w:type="spellStart"/>
+      <w:r>
+        <w:rPr>
+          <w:bCs/>
+        </w:rPr>
+        <w:t>hutang</w:t>
+      </w:r>
+      <w:proofErr w:type="spellEnd"/>
+    </w:p>
+    <w:p>
+      <w:pPr>
+        <w:pStyle w:val="ListParagraph"/>
+        <w:ind w:left="990"/>
+        <w:rPr>
+          <w:bCs/>
+        </w:rPr>
+      </w:pPr>
+    </w:p>
+    <w:p>
+      <w:pPr>
+        <w:pStyle w:val="ListParagraph"/>
+        <w:ind w:left="990"/>
+        <w:rPr>
+          <w:b/>
+          <w:bCs/>
+        </w:rPr>
+      </w:pPr>
+    </w:p>
+    <w:p>
+      <w:pPr>
+        <w:pStyle w:val="ListParagraph"/>
+        <w:ind w:left="990"/>
+        <w:rPr>
+          <w:b/>
+          <w:bCs/>
+        </w:rPr>
+      </w:pPr>
+    </w:p>
+    <w:p>
+      <w:pPr>
+        <w:pStyle w:val="ListParagraph"/>
+        <w:ind w:left="990"/>
+        <w:rPr>
+          <w:b/>
+          <w:bCs/>
+        </w:rPr>
+      </w:pPr>
+      <w:r>
+        <w:rPr>
+          <w:b/>
+          <w:bCs/>
+        </w:rPr>
+        <w:t xml:space="preserve">1. </w:t>
+      </w:r>
+      <w:proofErr w:type="spellStart"/>
+      <w:r>
+        <w:rPr>
+          <w:b/>
+          <w:bCs/>
+        </w:rPr>
+        <w:t>Proses</w:t>
+      </w:r>
+      <w:proofErr w:type="spellEnd"/>
+      <w:r>
+        <w:rPr>
+          <w:b/>
+          <w:bCs/>
+        </w:rPr>
+        <w:t xml:space="preserve"> </w:t>
+      </w:r>
+      <w:proofErr w:type="spellStart"/>
+      <w:r>
+        <w:rPr>
+          <w:b/>
+          <w:bCs/>
+        </w:rPr>
+        <w:t>pembuatan</w:t>
+      </w:r>
+      <w:proofErr w:type="spellEnd"/>
+      <w:r>
+        <w:rPr>
+          <w:b/>
+          <w:bCs/>
+        </w:rPr>
+        <w:t xml:space="preserve"> </w:t>
+      </w:r>
+      <w:proofErr w:type="spellStart"/>
+      <w:r>
+        <w:rPr>
+          <w:b/>
+          <w:bCs/>
+        </w:rPr>
+        <w:t>jurnal</w:t>
+      </w:r>
+      <w:proofErr w:type="spellEnd"/>
+      <w:r>
+        <w:rPr>
+          <w:b/>
+          <w:bCs/>
+        </w:rPr>
+        <w:t xml:space="preserve"> </w:t>
+      </w:r>
+      <w:proofErr w:type="spellStart"/>
+      <w:r>
+        <w:rPr>
+          <w:b/>
+          <w:bCs/>
+        </w:rPr>
+        <w:t>umum</w:t>
+      </w:r>
+      <w:proofErr w:type="spellEnd"/>
+      <w:r>
+        <w:rPr>
+          <w:b/>
+          <w:bCs/>
+        </w:rPr>
+        <w:t xml:space="preserve"> </w:t>
+      </w:r>
+      <w:proofErr w:type="spellStart"/>
+      <w:r>
+        <w:rPr>
+          <w:b/>
+          <w:bCs/>
+        </w:rPr>
+        <w:t>otomatis</w:t>
+      </w:r>
+      <w:proofErr w:type="spellEnd"/>
+      <w:r>
+        <w:rPr>
+          <w:b/>
+          <w:bCs/>
+        </w:rPr>
+        <w:t xml:space="preserve"> </w:t>
+      </w:r>
+      <w:proofErr w:type="spellStart"/>
+      <w:r>
+        <w:rPr>
+          <w:b/>
+          <w:bCs/>
+        </w:rPr>
+        <w:t>di</w:t>
+      </w:r>
+      <w:proofErr w:type="spellEnd"/>
+      <w:r>
+        <w:rPr>
+          <w:b/>
+          <w:bCs/>
+        </w:rPr>
+        <w:t xml:space="preserve"> : </w:t>
+      </w:r>
+      <w:proofErr w:type="spellStart"/>
+      <w:r>
+        <w:rPr>
+          <w:b/>
+          <w:bCs/>
+        </w:rPr>
+        <w:t>Pesanan</w:t>
+      </w:r>
+      <w:proofErr w:type="spellEnd"/>
+      <w:r>
+        <w:rPr>
+          <w:b/>
+          <w:bCs/>
+        </w:rPr>
+        <w:t xml:space="preserve"> </w:t>
+      </w:r>
+      <w:proofErr w:type="spellStart"/>
+      <w:r>
+        <w:rPr>
+          <w:b/>
+          <w:bCs/>
+        </w:rPr>
+        <w:t>Pembelian</w:t>
+      </w:r>
+      <w:proofErr w:type="spellEnd"/>
+    </w:p>
+    <w:p>
+      <w:pPr>
+        <w:pStyle w:val="ListParagraph"/>
+        <w:ind w:left="990"/>
+        <w:rPr>
+          <w:b/>
+          <w:bCs/>
+        </w:rPr>
+      </w:pPr>
+      <w:r>
+        <w:rPr>
+          <w:b/>
+          <w:bCs/>
+        </w:rPr>
+        <w:t xml:space="preserve">   </w:t>
+      </w:r>
+      <w:proofErr w:type="spellStart"/>
+      <w:r>
+        <w:rPr>
+          <w:b/>
+          <w:bCs/>
+        </w:rPr>
+        <w:t>Diagaram</w:t>
+      </w:r>
+      <w:proofErr w:type="spellEnd"/>
+      <w:r>
+        <w:rPr>
+          <w:b/>
+          <w:bCs/>
+        </w:rPr>
+        <w:t xml:space="preserve"> activity:</w:t>
+      </w:r>
+    </w:p>
+    <w:p>
+      <w:pPr>
+        <w:pStyle w:val="ListParagraph"/>
+        <w:ind w:left="990"/>
+        <w:rPr>
+          <w:bCs/>
+        </w:rPr>
+      </w:pPr>
+      <w:r>
+        <w:rPr>
+          <w:bCs/>
+          <w:noProof/>
+        </w:rPr>
+        <w:drawing>
+          <wp:inline distT="0" distB="0" distL="0" distR="0">
+            <wp:extent cx="5943600" cy="4554187"/>
+            <wp:effectExtent l="19050" t="0" r="0" b="0"/>
+            <wp:docPr id="77" name="Picture 77"/>
+            <wp:cNvGraphicFramePr>
+              <a:graphicFrameLocks xmlns:a="http://schemas.openxmlformats.org/drawingml/2006/main" noChangeAspect="1"/>
+            </wp:cNvGraphicFramePr>
+            <a:graphic xmlns:a="http://schemas.openxmlformats.org/drawingml/2006/main">
+              <a:graphicData uri="http://schemas.openxmlformats.org/drawingml/2006/picture">
+                <pic:pic xmlns:pic="http://schemas.openxmlformats.org/drawingml/2006/picture">
+                  <pic:nvPicPr>
+                    <pic:cNvPr id="0" name="Picture 77"/>
+                    <pic:cNvPicPr>
+                      <a:picLocks noChangeAspect="1" noChangeArrowheads="1"/>
+                    </pic:cNvPicPr>
+                  </pic:nvPicPr>
+                  <pic:blipFill>
+                    <a:blip r:embed="rId53"/>
+                    <a:srcRect/>
+                    <a:stretch>
+                      <a:fillRect/>
+                    </a:stretch>
+                  </pic:blipFill>
+                  <pic:spPr bwMode="auto">
+                    <a:xfrm>
+                      <a:off x="0" y="0"/>
+                      <a:ext cx="5943600" cy="4554187"/>
                     </a:xfrm>
                     <a:prstGeom prst="rect">
                       <a:avLst/>
@@ -14753,7 +15659,7 @@
           <w:b/>
           <w:bCs/>
         </w:rPr>
-        <w:t>Tampilannya</w:t>
+        <w:t>Tampilan</w:t>
       </w:r>
       <w:proofErr w:type="spellEnd"/>
       <w:r>
@@ -14789,196 +15695,14 @@
           <w:bCs/>
         </w:rPr>
       </w:pPr>
-    </w:p>
-    <w:p>
-      <w:pPr>
-        <w:pStyle w:val="ListParagraph"/>
-        <w:ind w:left="990"/>
-        <w:rPr>
-          <w:b/>
-          <w:bCs/>
-        </w:rPr>
-      </w:pPr>
-      <w:r>
-        <w:rPr>
-          <w:b/>
-          <w:bCs/>
-        </w:rPr>
-        <w:object w:dxaOrig="13100" w:dyaOrig="4670">
-          <v:shape id="_x0000_i1045" type="#_x0000_t75" style="width:475.5pt;height:233.25pt" o:ole="">
-            <v:imagedata r:id="rId51" o:title=""/>
+      <w:r>
+        <w:object w:dxaOrig="13224" w:dyaOrig="10322">
+          <v:shape id="_x0000_i1046" type="#_x0000_t75" style="width:447pt;height:349.5pt" o:ole="">
+            <v:imagedata r:id="rId54" o:title=""/>
           </v:shape>
-          <o:OLEObject Type="Embed" ProgID="Visio.Drawing.11" ShapeID="_x0000_i1045" DrawAspect="Content" ObjectID="_1670736375" r:id="rId52"/>
+          <o:OLEObject Type="Embed" ProgID="Visio.Drawing.11" ShapeID="_x0000_i1046" DrawAspect="Content" ObjectID="_1670790132" r:id="rId55"/>
         </w:object>
       </w:r>
-    </w:p>
-    <w:p>
-      <w:pPr>
-        <w:pStyle w:val="ListParagraph"/>
-        <w:ind w:left="990"/>
-        <w:rPr>
-          <w:b/>
-          <w:bCs/>
-        </w:rPr>
-      </w:pPr>
-    </w:p>
-    <w:p>
-      <w:pPr>
-        <w:pStyle w:val="ListParagraph"/>
-        <w:ind w:left="990"/>
-        <w:rPr>
-          <w:b/>
-          <w:bCs/>
-        </w:rPr>
-      </w:pPr>
-    </w:p>
-    <w:p>
-      <w:pPr>
-        <w:pStyle w:val="ListParagraph"/>
-        <w:ind w:left="990"/>
-        <w:rPr>
-          <w:b/>
-          <w:bCs/>
-        </w:rPr>
-      </w:pPr>
-      <w:r>
-        <w:rPr>
-          <w:b/>
-          <w:bCs/>
-        </w:rPr>
-        <w:t xml:space="preserve">1. </w:t>
-      </w:r>
-      <w:proofErr w:type="spellStart"/>
-      <w:r>
-        <w:rPr>
-          <w:b/>
-          <w:bCs/>
-        </w:rPr>
-        <w:t>Proses</w:t>
-      </w:r>
-      <w:proofErr w:type="spellEnd"/>
-      <w:r>
-        <w:rPr>
-          <w:b/>
-          <w:bCs/>
-        </w:rPr>
-        <w:t xml:space="preserve"> </w:t>
-      </w:r>
-      <w:proofErr w:type="spellStart"/>
-      <w:r>
-        <w:rPr>
-          <w:b/>
-          <w:bCs/>
-        </w:rPr>
-        <w:t>pembuatan</w:t>
-      </w:r>
-      <w:proofErr w:type="spellEnd"/>
-      <w:r>
-        <w:rPr>
-          <w:b/>
-          <w:bCs/>
-        </w:rPr>
-        <w:t xml:space="preserve"> </w:t>
-      </w:r>
-      <w:proofErr w:type="spellStart"/>
-      <w:r>
-        <w:rPr>
-          <w:b/>
-          <w:bCs/>
-        </w:rPr>
-        <w:t>jurnal</w:t>
-      </w:r>
-      <w:proofErr w:type="spellEnd"/>
-      <w:r>
-        <w:rPr>
-          <w:b/>
-          <w:bCs/>
-        </w:rPr>
-        <w:t xml:space="preserve"> </w:t>
-      </w:r>
-      <w:proofErr w:type="spellStart"/>
-      <w:r>
-        <w:rPr>
-          <w:b/>
-          <w:bCs/>
-        </w:rPr>
-        <w:t>umum</w:t>
-      </w:r>
-      <w:proofErr w:type="spellEnd"/>
-      <w:r>
-        <w:rPr>
-          <w:b/>
-          <w:bCs/>
-        </w:rPr>
-        <w:t xml:space="preserve"> </w:t>
-      </w:r>
-      <w:proofErr w:type="spellStart"/>
-      <w:r>
-        <w:rPr>
-          <w:b/>
-          <w:bCs/>
-        </w:rPr>
-        <w:t>otomatis</w:t>
-      </w:r>
-      <w:proofErr w:type="spellEnd"/>
-      <w:r>
-        <w:rPr>
-          <w:b/>
-          <w:bCs/>
-        </w:rPr>
-        <w:t xml:space="preserve"> </w:t>
-      </w:r>
-      <w:proofErr w:type="spellStart"/>
-      <w:r>
-        <w:rPr>
-          <w:b/>
-          <w:bCs/>
-        </w:rPr>
-        <w:t>di</w:t>
-      </w:r>
-      <w:proofErr w:type="spellEnd"/>
-      <w:r>
-        <w:rPr>
-          <w:b/>
-          <w:bCs/>
-        </w:rPr>
-        <w:t xml:space="preserve"> : </w:t>
-      </w:r>
-      <w:proofErr w:type="spellStart"/>
-      <w:r>
-        <w:rPr>
-          <w:b/>
-          <w:bCs/>
-        </w:rPr>
-        <w:t>Pesanan</w:t>
-      </w:r>
-      <w:proofErr w:type="spellEnd"/>
-      <w:r>
-        <w:rPr>
-          <w:b/>
-          <w:bCs/>
-        </w:rPr>
-        <w:t xml:space="preserve"> </w:t>
-      </w:r>
-      <w:proofErr w:type="spellStart"/>
-      <w:r>
-        <w:rPr>
-          <w:b/>
-          <w:bCs/>
-        </w:rPr>
-        <w:t>Pembelian</w:t>
-      </w:r>
-      <w:proofErr w:type="spellEnd"/>
-    </w:p>
-    <w:p>
-      <w:pPr>
-        <w:pStyle w:val="ListParagraph"/>
-        <w:ind w:left="990"/>
-        <w:rPr>
-          <w:b/>
-          <w:bCs/>
-        </w:rPr>
-      </w:pPr>
     </w:p>
     <w:p>
       <w:pPr>

</xml_diff>